<commit_message>
pushing recent notebook + report changes
</commit_message>
<xml_diff>
--- a/Final_Report.docx
+++ b/Final_Report.docx
@@ -5,6 +5,18 @@
     <w:p>
       <w:r>
         <w:t>Predicting Human Performance with Machine Learning</w:t>
+      </w:r>
+    </w:p>
+    <w:p/>
+    <w:p>
+      <w:r>
+        <w:rPr>
+          <w:highlight w:val="yellow"/>
+        </w:rPr>
+        <w:t>Fix citations – use numbers after fixed works cited ordering</w:t>
+      </w:r>
+      <w:r>
+        <w:t xml:space="preserve"> [#]</w:t>
       </w:r>
     </w:p>
     <w:p/>
@@ -428,7 +440,11 @@
         <w:t>training effect</w:t>
       </w:r>
       <w:r>
-        <w:t>s your performance potential could be extremely valuable in a sport where</w:t>
+        <w:t xml:space="preserve">s </w:t>
+      </w:r>
+      <w:r>
+        <w:lastRenderedPageBreak/>
+        <w:t>your performance potential could be extremely valuable in a sport where</w:t>
       </w:r>
       <w:r>
         <w:t xml:space="preserve"> world records are determined by</w:t>
@@ -1030,7 +1046,11 @@
         <w:t xml:space="preserve">, </w:t>
       </w:r>
       <w:r>
-        <w:t xml:space="preserve">training in hot environments, high-carbohydrate diets, and training at altitude </w:t>
+        <w:t xml:space="preserve">training in hot environments, high-carbohydrate </w:t>
+      </w:r>
+      <w:r>
+        <w:lastRenderedPageBreak/>
+        <w:t xml:space="preserve">diets, and training at altitude </w:t>
       </w:r>
       <w:r>
         <w:t>(</w:t>
@@ -1058,11 +1078,7 @@
         <w:t>in</w:t>
       </w:r>
       <w:r>
-        <w:t xml:space="preserve"> improving RE, as </w:t>
-      </w:r>
-      <w:r>
-        <w:lastRenderedPageBreak/>
-        <w:t>demonstrated by a 20-day study where 22 elite distance runners were divided into three groups, each group training at a different altitude</w:t>
+        <w:t xml:space="preserve"> improving RE, as demonstrated by a 20-day study where 22 elite distance runners were divided into three groups, each group training at a different altitude</w:t>
       </w:r>
       <w:r>
         <w:t xml:space="preserve"> </w:t>
@@ -1381,7 +1397,11 @@
         </w:rPr>
       </w:pPr>
       <w:r>
-        <w:t>Gender difference for one, will always have an impact on performance capabilities. Males on average have greater muscle mass, heart size, and hemoglobin concentration, meaning the</w:t>
+        <w:t xml:space="preserve">Gender difference for one, will always have an impact on performance capabilities. Males on average have greater muscle mass, heart size, and </w:t>
+      </w:r>
+      <w:r>
+        <w:lastRenderedPageBreak/>
+        <w:t>hemoglobin concentration, meaning the</w:t>
       </w:r>
       <w:r>
         <w:t xml:space="preserve"> </w:t>
@@ -1445,11 +1465,7 @@
         <w:t>, 2022)</w:t>
       </w:r>
       <w:r>
-        <w:t xml:space="preserve">, explaining the 10-12% </w:t>
-      </w:r>
-      <w:r>
-        <w:lastRenderedPageBreak/>
-        <w:t>slower race times seen by women compared to men at an elite level (</w:t>
+        <w:t>, explaining the 10-12% slower race times seen by women compared to men at an elite level (</w:t>
       </w:r>
       <w:r>
         <w:rPr>
@@ -1860,11 +1876,11 @@
       </w:r>
       <w:proofErr w:type="spellEnd"/>
       <w:r>
-        <w:t xml:space="preserve"> shoe as part of a larger project aimed at running the first sub-2-hour marathon. NAST includes shoes with carbon fiber plates, greater stake height, and lower weight. After the introduction of this technology, runners wearing NAST ran ~1% faster in </w:t>
+        <w:t xml:space="preserve"> shoe as part of a larger project aimed at running the first sub-2-hour marathon. NAST includes shoes with </w:t>
       </w:r>
       <w:r>
         <w:lastRenderedPageBreak/>
-        <w:t>the marathon compared to those who did not use it (Rodrigo-Carranza et al., 2021)</w:t>
+        <w:t>carbon fiber plates, greater stake height, and lower weight. After the introduction of this technology, runners wearing NAST ran ~1% faster in the marathon compared to those who did not use it (Rodrigo-Carranza et al., 2021)</w:t>
       </w:r>
     </w:p>
     <w:p>
@@ -2194,7 +2210,11 @@
         <w:ind w:left="1440" w:firstLine="720"/>
       </w:pPr>
       <w:r>
-        <w:t xml:space="preserve">To compensate for the shortcomings of Riegel and Cameron formulas, the Marathon Handbook also offers a specific Marathon Race Time Calculator, as well as an Age-Grade Calculator. The Marathon Calculator </w:t>
+        <w:t xml:space="preserve">To compensate for the shortcomings of Riegel and Cameron formulas, the Marathon Handbook also offers a specific Marathon Race Time Calculator, as </w:t>
+      </w:r>
+      <w:r>
+        <w:lastRenderedPageBreak/>
+        <w:t xml:space="preserve">well as an Age-Grade Calculator. The Marathon Calculator </w:t>
       </w:r>
       <w:r>
         <w:t xml:space="preserve">aims at predicting race times for non-professional </w:t>
@@ -2206,11 +2226,7 @@
         <w:t xml:space="preserve"> </w:t>
       </w:r>
       <w:r>
-        <w:t xml:space="preserve">is based on formulas derived by </w:t>
-      </w:r>
-      <w:r>
-        <w:lastRenderedPageBreak/>
-        <w:t xml:space="preserve">Andrew Vickers and Emily </w:t>
+        <w:t xml:space="preserve">is based on formulas derived by Andrew Vickers and Emily </w:t>
       </w:r>
       <w:proofErr w:type="spellStart"/>
       <w:r>
@@ -2323,7 +2339,7 @@
                     <pic:cNvPicPr/>
                   </pic:nvPicPr>
                   <pic:blipFill>
-                    <a:blip r:embed="rId9" cstate="print">
+                    <a:blip r:embed="rId11" cstate="print">
                       <a:extLst>
                         <a:ext uri="{28A0092B-C50C-407E-A947-70E740481C1C}">
                           <a14:useLocalDpi xmlns:a14="http://schemas.microsoft.com/office/drawing/2010/main" val="0"/>
@@ -2824,7 +2840,13 @@
         <w:ind w:left="1440"/>
       </w:pPr>
       <w:r>
-        <w:t xml:space="preserve">In summary, </w:t>
+        <w:rPr>
+          <w:highlight w:val="yellow"/>
+        </w:rPr>
+        <w:t>In summary,</w:t>
+      </w:r>
+      <w:r>
+        <w:t xml:space="preserve"> </w:t>
       </w:r>
     </w:p>
     <w:p>
@@ -2929,6 +2951,90 @@
         </w:rPr>
         <w:t>Data</w:t>
       </w:r>
+      <w:r>
+        <w:rPr>
+          <w:b/>
+          <w:bCs/>
+        </w:rPr>
+        <w:t xml:space="preserve"> Pre</w:t>
+      </w:r>
+      <w:r>
+        <w:rPr>
+          <w:b/>
+          <w:bCs/>
+        </w:rPr>
+        <w:t>-Processing</w:t>
+      </w:r>
+    </w:p>
+    <w:p>
+      <w:pPr>
+        <w:rPr>
+          <w:b/>
+          <w:bCs/>
+        </w:rPr>
+      </w:pPr>
+    </w:p>
+    <w:p>
+      <w:r>
+        <w:t>C</w:t>
+      </w:r>
+      <w:r>
+        <w:t>ommon limitation</w:t>
+      </w:r>
+      <w:r>
+        <w:t xml:space="preserve">s </w:t>
+      </w:r>
+      <w:r>
+        <w:t xml:space="preserve">between </w:t>
+      </w:r>
+      <w:r>
+        <w:t>all</w:t>
+      </w:r>
+      <w:r>
+        <w:t xml:space="preserve"> the race prediction methods explored in Section 2 is </w:t>
+      </w:r>
+      <w:r>
+        <w:t xml:space="preserve">the prediction is not personalized to the individual, nor does it consider any extrinsic factors. The individual’s specific training patterns </w:t>
+      </w:r>
+      <w:r>
+        <w:t>(mileage; running pace -</w:t>
+      </w:r>
+      <w:r>
+        <w:t xml:space="preserve"> </w:t>
+      </w:r>
+      <w:r>
+        <w:t xml:space="preserve">intervals, threshold, easy miles, etc.; </w:t>
+      </w:r>
+      <w:r>
+        <w:t>training at elevation</w:t>
+      </w:r>
+      <w:r>
+        <w:t xml:space="preserve">; </w:t>
+      </w:r>
+      <w:r>
+        <w:t>training at heat</w:t>
+      </w:r>
+      <w:r>
+        <w:t xml:space="preserve">; </w:t>
+      </w:r>
+      <w:r>
+        <w:t xml:space="preserve">cross-training), level of effort they may put into a race activity vs their potential (do they </w:t>
+      </w:r>
+      <w:r>
+        <w:t xml:space="preserve">run to exhaustion during a race, or do they maintain a comfortable level of exertion), anomalies (such as injuries, illnesses, amount of sleep) all may effect an athlete’s performance differently, and to varying degrees. </w:t>
+      </w:r>
+      <w:r>
+        <w:t>Additionally, the extrinsic factors unique to the environment where the race is occurring (temperature, altitude, elevation) will all impact the level of difficulty of the course, and thus the individual’s performance.</w:t>
+      </w:r>
+      <w:r>
+        <w:t xml:space="preserve"> </w:t>
+      </w:r>
+      <w:r>
+        <w:t xml:space="preserve">The data used to train the personalized, machine learning-based model </w:t>
+      </w:r>
+      <w:r>
+        <w:t xml:space="preserve">explored in this project was specifically selected and curated to compensate for these shortcomings. </w:t>
+      </w:r>
     </w:p>
     <w:p>
       <w:pPr>
@@ -2948,6 +3054,7 @@
           <w:b/>
           <w:bCs/>
         </w:rPr>
+        <w:lastRenderedPageBreak/>
         <w:t>Data Overview</w:t>
       </w:r>
       <w:commentRangeEnd w:id="4"/>
@@ -2967,116 +3074,196 @@
       </w:pPr>
     </w:p>
     <w:p>
+      <w:r>
+        <w:t>Strava is a comprehensive, sport-centric social media platform with features that enable athletes to track their own training progress, connect with other athletes, explore new places, and compete for leaderboard positions and in virtual competitions (Strava, 2023). Most of Strava’s features are enabled by its activity tracking capabilities. Strava allows you to track a range of athletic activities either from the app itself, or from a third-party fitness tracker or smartwatch (i.e. Garmin watch, Apple watch) and upload them to your Strava profile, memorializing this activity as part of your athletic journey. Once the activity is uploaded to your profile, you can holistically review this activity by analyzing key metrics including speed/pace, elevation, distance, heart rate, and cadence, as well as share this activity with your followers (Strava, 2023).</w:t>
+      </w:r>
+    </w:p>
+    <w:p>
       <w:pPr>
         <w:rPr>
           <w:b/>
           <w:bCs/>
         </w:rPr>
       </w:pPr>
-      <w:r>
+    </w:p>
+    <w:p>
+      <w:r>
+        <w:t>Strava offers a publicly available API that allows</w:t>
+      </w:r>
+      <w:r>
+        <w:t xml:space="preserve"> developers to access Strava data (</w:t>
+      </w:r>
+      <w:r>
+        <w:t>“Strava API V3”</w:t>
+      </w:r>
+      <w:r>
+        <w:t>).</w:t>
+      </w:r>
+      <w:r>
+        <w:t xml:space="preserve"> </w:t>
+      </w:r>
+      <w:r>
+        <w:t>The data set we will be using is my personal Strava activity data over the last 1-2 years.</w:t>
+      </w:r>
+      <w:r>
+        <w:t xml:space="preserve"> Additionally, we</w:t>
+      </w:r>
+      <w:r>
+        <w:t xml:space="preserve"> </w:t>
+      </w:r>
+      <w:r>
+        <w:t>enrich</w:t>
+      </w:r>
+      <w:r>
+        <w:t>ed</w:t>
+      </w:r>
+      <w:r>
+        <w:t xml:space="preserve"> the activity dataset to include weather data for each specific location/activity by leveraging </w:t>
+      </w:r>
+      <w:proofErr w:type="spellStart"/>
+      <w:r>
+        <w:t>Meteostat’s</w:t>
+      </w:r>
+      <w:proofErr w:type="spellEnd"/>
+      <w:r>
+        <w:t xml:space="preserve"> Python library, which provides access to open weather and climate data via Pandas </w:t>
+      </w:r>
+      <w:proofErr w:type="spellStart"/>
+      <w:r>
+        <w:t>DataFrame</w:t>
+      </w:r>
+      <w:proofErr w:type="spellEnd"/>
+      <w:r>
+        <w:t xml:space="preserve"> objects (</w:t>
+      </w:r>
+      <w:proofErr w:type="spellStart"/>
+      <w:r>
+        <w:t>Meteostat</w:t>
+      </w:r>
+      <w:proofErr w:type="spellEnd"/>
+      <w:r>
+        <w:t>).</w:t>
+      </w:r>
+      <w:r>
+        <w:t xml:space="preserve"> </w:t>
+      </w:r>
+      <w:r>
+        <w:t xml:space="preserve">By using </w:t>
+      </w:r>
+      <w:r>
+        <w:t xml:space="preserve">one’s </w:t>
+      </w:r>
+      <w:r>
+        <w:t>personal data</w:t>
+      </w:r>
+      <w:r>
+        <w:t xml:space="preserve"> to build out a race predication model</w:t>
+      </w:r>
+      <w:r>
+        <w:t xml:space="preserve">, </w:t>
+      </w:r>
+      <w:r>
+        <w:t xml:space="preserve">we </w:t>
+      </w:r>
+      <w:r>
+        <w:t>can</w:t>
+      </w:r>
+      <w:r>
+        <w:t xml:space="preserve"> consider </w:t>
+      </w:r>
+      <w:proofErr w:type="gramStart"/>
+      <w:r>
+        <w:t>the majority of</w:t>
+      </w:r>
+      <w:proofErr w:type="gramEnd"/>
+      <w:r>
+        <w:t xml:space="preserve"> the intrinsic and </w:t>
+      </w:r>
+      <w:r>
+        <w:t>extrinsic</w:t>
+      </w:r>
+      <w:r>
+        <w:t xml:space="preserve"> </w:t>
+      </w:r>
+      <w:r>
+        <w:t>factors</w:t>
+      </w:r>
+      <w:r>
+        <w:t xml:space="preserve"> effecting performance that were introduced in</w:t>
+      </w:r>
+      <w:r>
+        <w:t xml:space="preserve"> </w:t>
+      </w:r>
+      <w:r>
+        <w:t>S</w:t>
+      </w:r>
+      <w:r>
+        <w:t xml:space="preserve">ection </w:t>
+      </w:r>
+      <w:r>
+        <w:t>2</w:t>
+      </w:r>
+      <w:r>
+        <w:t xml:space="preserve">, and hopefully build a more accurate, individualized race </w:t>
+      </w:r>
+      <w:r>
+        <w:t>predication</w:t>
+      </w:r>
+      <w:r>
+        <w:t xml:space="preserve"> tool.</w:t>
+      </w:r>
+    </w:p>
+    <w:p/>
+    <w:p>
+      <w:pPr>
         <w:rPr>
           <w:b/>
           <w:bCs/>
         </w:rPr>
-        <w:t xml:space="preserve">By using one’s personal data, </w:t>
-      </w:r>
-      <w:proofErr w:type="gramStart"/>
-      <w:r>
-        <w:rPr>
-          <w:b/>
-          <w:bCs/>
-        </w:rPr>
-        <w:t>all of</w:t>
-      </w:r>
-      <w:proofErr w:type="gramEnd"/>
-      <w:r>
-        <w:rPr>
-          <w:b/>
-          <w:bCs/>
-        </w:rPr>
-        <w:t xml:space="preserve"> the </w:t>
+      </w:pPr>
+      <w:r>
+        <w:t xml:space="preserve">Prior to any of the data preparation steps detailed in this section, Strava’s activities API was called to retrieve my </w:t>
+      </w:r>
+      <w:r>
+        <w:t xml:space="preserve">recent </w:t>
+      </w:r>
+      <w:r>
+        <w:t xml:space="preserve">activity data </w:t>
+      </w:r>
+      <w:r>
+        <w:t xml:space="preserve">starting </w:t>
+      </w:r>
+      <w:r>
+        <w:t xml:space="preserve">from </w:t>
+      </w:r>
+      <w:r>
+        <w:rPr>
+          <w:highlight w:val="yellow"/>
+        </w:rPr>
+        <w:t>START DATE</w:t>
+      </w:r>
+      <w:r>
+        <w:t xml:space="preserve">. This data was then loaded into a </w:t>
       </w:r>
       <w:proofErr w:type="spellStart"/>
       <w:r>
-        <w:rPr>
-          <w:b/>
-          <w:bCs/>
-        </w:rPr>
-        <w:t>intrinstic</w:t>
+        <w:t>DataFrame</w:t>
       </w:r>
       <w:proofErr w:type="spellEnd"/>
       <w:r>
-        <w:rPr>
-          <w:b/>
-          <w:bCs/>
-        </w:rPr>
+        <w:t xml:space="preserve"> using Python’s Pandas library. The code used to retrieve and prepare the data, as well as build out the models discussed in Section 4, </w:t>
+      </w:r>
+      <w:r>
+        <w:rPr>
+          <w:highlight w:val="yellow"/>
+        </w:rPr>
+        <w:t>can be found in the GitHub repository referenced in the footnotes.</w:t>
+      </w:r>
+      <w:r>
         <w:t xml:space="preserve"> </w:t>
       </w:r>
-      <w:proofErr w:type="spellStart"/>
-      <w:r>
-        <w:rPr>
-          <w:b/>
-          <w:bCs/>
-        </w:rPr>
-        <w:t>factirs</w:t>
-      </w:r>
-      <w:proofErr w:type="spellEnd"/>
-      <w:r>
-        <w:rPr>
-          <w:b/>
-          <w:bCs/>
-        </w:rPr>
-        <w:t xml:space="preserve"> mentioned in section 2 are taken into consideration to some degree, and we can </w:t>
-      </w:r>
-      <w:proofErr w:type="spellStart"/>
-      <w:r>
-        <w:rPr>
-          <w:b/>
-          <w:bCs/>
-        </w:rPr>
-        <w:t>incorpate</w:t>
-      </w:r>
-      <w:proofErr w:type="spellEnd"/>
-      <w:r>
-        <w:rPr>
-          <w:b/>
-          <w:bCs/>
-        </w:rPr>
-        <w:t xml:space="preserve"> the </w:t>
-      </w:r>
-      <w:proofErr w:type="spellStart"/>
-      <w:r>
-        <w:rPr>
-          <w:b/>
-          <w:bCs/>
-        </w:rPr>
-        <w:t>extrinstic</w:t>
-      </w:r>
-      <w:proofErr w:type="spellEnd"/>
-      <w:r>
-        <w:rPr>
-          <w:b/>
-          <w:bCs/>
-        </w:rPr>
-        <w:t xml:space="preserve"> factors to </w:t>
-      </w:r>
-      <w:proofErr w:type="spellStart"/>
-      <w:r>
-        <w:rPr>
-          <w:b/>
-          <w:bCs/>
-        </w:rPr>
-        <w:t>hopefuly</w:t>
-      </w:r>
-      <w:proofErr w:type="spellEnd"/>
-      <w:r>
-        <w:rPr>
-          <w:b/>
-          <w:bCs/>
-        </w:rPr>
-        <w:t xml:space="preserve">… </w:t>
-      </w:r>
-    </w:p>
+    </w:p>
+    <w:p/>
     <w:p>
       <w:pPr>
         <w:pStyle w:val="ListParagraph"/>
@@ -3094,30 +3281,1941 @@
           <w:b/>
           <w:bCs/>
         </w:rPr>
-        <w:t xml:space="preserve">Pre-Processing </w:t>
+        <w:t>Feature Selection</w:t>
       </w:r>
       <w:r>
         <w:rPr>
           <w:b/>
           <w:bCs/>
         </w:rPr>
-        <w:t>(</w:t>
+        <w:t xml:space="preserve"> and </w:t>
       </w:r>
       <w:r>
         <w:rPr>
           <w:b/>
           <w:bCs/>
         </w:rPr>
-        <w:t>and Feature Extraction</w:t>
-      </w:r>
-      <w:r>
+        <w:t>Data Enrichment</w:t>
+      </w:r>
+    </w:p>
+    <w:p>
+      <w:pPr>
         <w:rPr>
           <w:b/>
           <w:bCs/>
         </w:rPr>
-        <w:t>?)</w:t>
-      </w:r>
-    </w:p>
+      </w:pPr>
+    </w:p>
+    <w:p>
+      <w:r>
+        <w:t xml:space="preserve">Strava’s activities API returns </w:t>
+      </w:r>
+      <w:r>
+        <w:t>55</w:t>
+      </w:r>
+      <w:r>
+        <w:t xml:space="preserve"> attributes corresponding to a given activity. </w:t>
+      </w:r>
+      <w:r>
+        <w:t>I</w:t>
+      </w:r>
+      <w:r>
+        <w:t>nitial feature selection was determined by the presence of null values in each column, removing one of two closely coupled columns (i.e. average pace and moving time), and focusing on the key determinants of run performance that were introduced in Section 2. Selected features included local date-time, distance, moving time, total elevation gain, activity type (i.e. Run, Bike, Swim, etc.),</w:t>
+      </w:r>
+      <w:r>
+        <w:t xml:space="preserve"> starting latitude/longitude, maximum speed, average cadence, average heart rate, maximum heart rate, and elevation high.</w:t>
+      </w:r>
+    </w:p>
+    <w:p/>
+    <w:p>
+      <w:r>
+        <w:t>After initial feature selection, the</w:t>
+      </w:r>
+      <w:r>
+        <w:t xml:space="preserve"> local start date</w:t>
+      </w:r>
+      <w:r>
+        <w:t>-t</w:t>
+      </w:r>
+      <w:r>
+        <w:t>ime and the coordinates</w:t>
+      </w:r>
+      <w:r>
+        <w:t xml:space="preserve"> of the activity </w:t>
+      </w:r>
+      <w:r>
+        <w:t xml:space="preserve">were leveraged with </w:t>
+      </w:r>
+      <w:r>
+        <w:t xml:space="preserve">the </w:t>
+      </w:r>
+      <w:proofErr w:type="spellStart"/>
+      <w:r>
+        <w:t>Meteostat</w:t>
+      </w:r>
+      <w:proofErr w:type="spellEnd"/>
+      <w:r>
+        <w:t xml:space="preserve"> Python </w:t>
+      </w:r>
+      <w:r>
+        <w:t xml:space="preserve">library to retrieve weather station data for each activity and enrich the data </w:t>
+      </w:r>
+      <w:r>
+        <w:t xml:space="preserve">with </w:t>
+      </w:r>
+      <w:r>
+        <w:t>an average temperature feature. The decision to include this feature was based on the proven correlation between temperature, heart rate, and running pace (</w:t>
+      </w:r>
+      <w:proofErr w:type="spellStart"/>
+      <w:r>
+        <w:rPr>
+          <w:highlight w:val="yellow"/>
+        </w:rPr>
+        <w:t>Venturini</w:t>
+      </w:r>
+      <w:proofErr w:type="spellEnd"/>
+      <w:r>
+        <w:t>).</w:t>
+      </w:r>
+    </w:p>
+    <w:p/>
+    <w:p>
+      <w:r>
+        <w:t xml:space="preserve">Another key step of our data enrichment involved adding an additional column “race”. This column would hold Boolean values indicating whether an activity was a race activity (True) or not (False). The dataset </w:t>
+      </w:r>
+      <w:r>
+        <w:rPr>
+          <w:highlight w:val="yellow"/>
+        </w:rPr>
+        <w:t>had # race activities, and thus # Tr</w:t>
+      </w:r>
+      <w:r>
+        <w:t>ue values in the “race” column.</w:t>
+      </w:r>
+    </w:p>
+    <w:p/>
+    <w:p>
+      <w:r>
+        <w:rPr>
+          <w:highlight w:val="yellow"/>
+        </w:rPr>
+        <w:lastRenderedPageBreak/>
+        <w:t xml:space="preserve">Chart showing distribution of values in race </w:t>
+      </w:r>
+      <w:proofErr w:type="gramStart"/>
+      <w:r>
+        <w:rPr>
+          <w:highlight w:val="yellow"/>
+        </w:rPr>
+        <w:t>col</w:t>
+      </w:r>
+      <w:proofErr w:type="gramEnd"/>
+    </w:p>
+    <w:p/>
+    <w:p>
+      <w:pPr>
+        <w:pStyle w:val="ListParagraph"/>
+        <w:numPr>
+          <w:ilvl w:val="1"/>
+          <w:numId w:val="1"/>
+        </w:numPr>
+        <w:rPr>
+          <w:b/>
+          <w:bCs/>
+        </w:rPr>
+      </w:pPr>
+      <w:r>
+        <w:rPr>
+          <w:b/>
+          <w:bCs/>
+        </w:rPr>
+        <w:t>Handling Null Values</w:t>
+      </w:r>
+    </w:p>
+    <w:p>
+      <w:pPr>
+        <w:rPr>
+          <w:b/>
+          <w:bCs/>
+        </w:rPr>
+      </w:pPr>
+    </w:p>
+    <w:p>
+      <w:r>
+        <w:t xml:space="preserve">Handling </w:t>
+      </w:r>
+      <w:r>
+        <w:t>missing</w:t>
+      </w:r>
+      <w:r>
+        <w:t xml:space="preserve"> values is a key step in</w:t>
+      </w:r>
+      <w:r>
+        <w:t xml:space="preserve"> data pre-processing, as most machine learning models </w:t>
+      </w:r>
+      <w:r>
+        <w:t xml:space="preserve">and Python libraries </w:t>
+      </w:r>
+      <w:r>
+        <w:t xml:space="preserve">are unable to handle these Null or </w:t>
+      </w:r>
+      <w:proofErr w:type="spellStart"/>
+      <w:r>
+        <w:t>NaN</w:t>
+      </w:r>
+      <w:proofErr w:type="spellEnd"/>
+      <w:r>
+        <w:t xml:space="preserve"> values on their own. </w:t>
+      </w:r>
+      <w:r>
+        <w:t>Missing values can also lead to biases, and thus inaccuracies, in the final model (</w:t>
+      </w:r>
+      <w:proofErr w:type="spellStart"/>
+      <w:r>
+        <w:t>simplilearn</w:t>
+      </w:r>
+      <w:proofErr w:type="spellEnd"/>
+      <w:r>
+        <w:t xml:space="preserve">). </w:t>
+      </w:r>
+      <w:r>
+        <w:t>The null values in our data set were limited, but there were still a few attributes that needed to be addressed. Below is a summary of the initial null values by column in our data set.</w:t>
+      </w:r>
+    </w:p>
+    <w:p>
+      <w:r>
+        <w:rPr>
+          <w:highlight w:val="yellow"/>
+        </w:rPr>
+        <w:t>UPDATE</w:t>
+      </w:r>
+    </w:p>
+    <w:tbl>
+      <w:tblPr>
+        <w:tblStyle w:val="TableGrid"/>
+        <w:tblW w:w="0" w:type="auto"/>
+        <w:tblLook w:val="04A0" w:firstRow="1" w:lastRow="0" w:firstColumn="1" w:lastColumn="0" w:noHBand="0" w:noVBand="1"/>
+      </w:tblPr>
+      <w:tblGrid>
+        <w:gridCol w:w="4675"/>
+        <w:gridCol w:w="4675"/>
+      </w:tblGrid>
+      <w:tr>
+        <w:tc>
+          <w:tcPr>
+            <w:tcW w:w="4675" w:type="dxa"/>
+          </w:tcPr>
+          <w:p>
+            <w:r>
+              <w:t>Column Name</w:t>
+            </w:r>
+          </w:p>
+        </w:tc>
+        <w:tc>
+          <w:tcPr>
+            <w:tcW w:w="4675" w:type="dxa"/>
+          </w:tcPr>
+          <w:p>
+            <w:r>
+              <w:t>Number of Null Values</w:t>
+            </w:r>
+          </w:p>
+        </w:tc>
+      </w:tr>
+      <w:tr>
+        <w:tc>
+          <w:tcPr>
+            <w:tcW w:w="4675" w:type="dxa"/>
+          </w:tcPr>
+          <w:p>
+            <w:pPr>
+              <w:rPr>
+                <w:rFonts w:ascii="Menlo" w:hAnsi="Menlo" w:cs="Menlo"/>
+                <w:sz w:val="18"/>
+                <w:szCs w:val="18"/>
+              </w:rPr>
+            </w:pPr>
+            <w:proofErr w:type="spellStart"/>
+            <w:r>
+              <w:rPr>
+                <w:rFonts w:ascii="Menlo" w:hAnsi="Menlo" w:cs="Menlo"/>
+                <w:sz w:val="18"/>
+                <w:szCs w:val="18"/>
+              </w:rPr>
+              <w:t>start_date_local</w:t>
+            </w:r>
+            <w:proofErr w:type="spellEnd"/>
+          </w:p>
+        </w:tc>
+        <w:tc>
+          <w:tcPr>
+            <w:tcW w:w="4675" w:type="dxa"/>
+          </w:tcPr>
+          <w:p>
+            <w:r>
+              <w:t>0</w:t>
+            </w:r>
+          </w:p>
+        </w:tc>
+      </w:tr>
+      <w:tr>
+        <w:tc>
+          <w:tcPr>
+            <w:tcW w:w="4675" w:type="dxa"/>
+          </w:tcPr>
+          <w:p>
+            <w:pPr>
+              <w:rPr>
+                <w:rFonts w:ascii="Menlo" w:hAnsi="Menlo" w:cs="Menlo"/>
+                <w:sz w:val="18"/>
+                <w:szCs w:val="18"/>
+              </w:rPr>
+            </w:pPr>
+            <w:proofErr w:type="spellStart"/>
+            <w:r>
+              <w:rPr>
+                <w:rFonts w:ascii="Menlo" w:hAnsi="Menlo" w:cs="Menlo"/>
+                <w:sz w:val="18"/>
+                <w:szCs w:val="18"/>
+              </w:rPr>
+              <w:t>s</w:t>
+            </w:r>
+            <w:r>
+              <w:rPr>
+                <w:rFonts w:ascii="Menlo" w:hAnsi="Menlo" w:cs="Menlo"/>
+                <w:sz w:val="18"/>
+                <w:szCs w:val="18"/>
+              </w:rPr>
+              <w:t>tart_latlng</w:t>
+            </w:r>
+            <w:proofErr w:type="spellEnd"/>
+          </w:p>
+        </w:tc>
+        <w:tc>
+          <w:tcPr>
+            <w:tcW w:w="4675" w:type="dxa"/>
+          </w:tcPr>
+          <w:p>
+            <w:r>
+              <w:t>7</w:t>
+            </w:r>
+          </w:p>
+        </w:tc>
+      </w:tr>
+      <w:tr>
+        <w:tc>
+          <w:tcPr>
+            <w:tcW w:w="4675" w:type="dxa"/>
+          </w:tcPr>
+          <w:p>
+            <w:pPr>
+              <w:rPr>
+                <w:rFonts w:ascii="Menlo" w:hAnsi="Menlo" w:cs="Menlo"/>
+                <w:sz w:val="18"/>
+                <w:szCs w:val="18"/>
+              </w:rPr>
+            </w:pPr>
+            <w:r>
+              <w:rPr>
+                <w:rFonts w:ascii="Menlo" w:hAnsi="Menlo" w:cs="Menlo"/>
+                <w:sz w:val="18"/>
+                <w:szCs w:val="18"/>
+              </w:rPr>
+              <w:t>distanc</w:t>
+            </w:r>
+            <w:r>
+              <w:rPr>
+                <w:rFonts w:ascii="Menlo" w:hAnsi="Menlo" w:cs="Menlo"/>
+                <w:sz w:val="18"/>
+                <w:szCs w:val="18"/>
+              </w:rPr>
+              <w:t>e</w:t>
+            </w:r>
+            <w:r>
+              <w:rPr>
+                <w:rFonts w:ascii="Menlo" w:hAnsi="Menlo" w:cs="Menlo"/>
+                <w:sz w:val="18"/>
+                <w:szCs w:val="18"/>
+              </w:rPr>
+              <w:t xml:space="preserve">       </w:t>
+            </w:r>
+          </w:p>
+        </w:tc>
+        <w:tc>
+          <w:tcPr>
+            <w:tcW w:w="4675" w:type="dxa"/>
+          </w:tcPr>
+          <w:p>
+            <w:r>
+              <w:t>0</w:t>
+            </w:r>
+          </w:p>
+        </w:tc>
+      </w:tr>
+      <w:tr>
+        <w:tc>
+          <w:tcPr>
+            <w:tcW w:w="4675" w:type="dxa"/>
+          </w:tcPr>
+          <w:p>
+            <w:proofErr w:type="spellStart"/>
+            <w:r>
+              <w:rPr>
+                <w:rFonts w:ascii="Menlo" w:hAnsi="Menlo" w:cs="Menlo"/>
+                <w:sz w:val="18"/>
+                <w:szCs w:val="18"/>
+              </w:rPr>
+              <w:t>moving_time</w:t>
+            </w:r>
+            <w:proofErr w:type="spellEnd"/>
+          </w:p>
+        </w:tc>
+        <w:tc>
+          <w:tcPr>
+            <w:tcW w:w="4675" w:type="dxa"/>
+          </w:tcPr>
+          <w:p>
+            <w:r>
+              <w:t>0</w:t>
+            </w:r>
+          </w:p>
+        </w:tc>
+      </w:tr>
+      <w:tr>
+        <w:tc>
+          <w:tcPr>
+            <w:tcW w:w="4675" w:type="dxa"/>
+          </w:tcPr>
+          <w:p>
+            <w:proofErr w:type="spellStart"/>
+            <w:r>
+              <w:rPr>
+                <w:rFonts w:ascii="Menlo" w:hAnsi="Menlo" w:cs="Menlo"/>
+                <w:sz w:val="18"/>
+                <w:szCs w:val="18"/>
+              </w:rPr>
+              <w:t>total_elevation_gain</w:t>
+            </w:r>
+            <w:proofErr w:type="spellEnd"/>
+          </w:p>
+        </w:tc>
+        <w:tc>
+          <w:tcPr>
+            <w:tcW w:w="4675" w:type="dxa"/>
+          </w:tcPr>
+          <w:p>
+            <w:r>
+              <w:t>0</w:t>
+            </w:r>
+          </w:p>
+        </w:tc>
+      </w:tr>
+      <w:tr>
+        <w:tc>
+          <w:tcPr>
+            <w:tcW w:w="4675" w:type="dxa"/>
+          </w:tcPr>
+          <w:p>
+            <w:pPr>
+              <w:rPr>
+                <w:rFonts w:ascii="Menlo" w:hAnsi="Menlo" w:cs="Menlo"/>
+                <w:sz w:val="18"/>
+                <w:szCs w:val="18"/>
+              </w:rPr>
+            </w:pPr>
+            <w:r>
+              <w:rPr>
+                <w:rFonts w:ascii="Menlo" w:hAnsi="Menlo" w:cs="Menlo"/>
+                <w:sz w:val="18"/>
+                <w:szCs w:val="18"/>
+              </w:rPr>
+              <w:t>type</w:t>
+            </w:r>
+          </w:p>
+        </w:tc>
+        <w:tc>
+          <w:tcPr>
+            <w:tcW w:w="4675" w:type="dxa"/>
+          </w:tcPr>
+          <w:p>
+            <w:r>
+              <w:t>0</w:t>
+            </w:r>
+          </w:p>
+        </w:tc>
+      </w:tr>
+      <w:tr>
+        <w:tc>
+          <w:tcPr>
+            <w:tcW w:w="4675" w:type="dxa"/>
+          </w:tcPr>
+          <w:p>
+            <w:proofErr w:type="spellStart"/>
+            <w:r>
+              <w:rPr>
+                <w:rFonts w:ascii="Menlo" w:hAnsi="Menlo" w:cs="Menlo"/>
+                <w:sz w:val="18"/>
+                <w:szCs w:val="18"/>
+              </w:rPr>
+              <w:t>max_speed</w:t>
+            </w:r>
+            <w:proofErr w:type="spellEnd"/>
+          </w:p>
+        </w:tc>
+        <w:tc>
+          <w:tcPr>
+            <w:tcW w:w="4675" w:type="dxa"/>
+          </w:tcPr>
+          <w:p>
+            <w:r>
+              <w:t>0</w:t>
+            </w:r>
+          </w:p>
+        </w:tc>
+      </w:tr>
+      <w:tr>
+        <w:tc>
+          <w:tcPr>
+            <w:tcW w:w="4675" w:type="dxa"/>
+          </w:tcPr>
+          <w:p>
+            <w:proofErr w:type="spellStart"/>
+            <w:r>
+              <w:rPr>
+                <w:rFonts w:ascii="Menlo" w:hAnsi="Menlo" w:cs="Menlo"/>
+                <w:sz w:val="18"/>
+                <w:szCs w:val="18"/>
+              </w:rPr>
+              <w:t>average_cadence</w:t>
+            </w:r>
+            <w:proofErr w:type="spellEnd"/>
+          </w:p>
+        </w:tc>
+        <w:tc>
+          <w:tcPr>
+            <w:tcW w:w="4675" w:type="dxa"/>
+          </w:tcPr>
+          <w:p>
+            <w:r>
+              <w:t>16</w:t>
+            </w:r>
+          </w:p>
+        </w:tc>
+      </w:tr>
+      <w:tr>
+        <w:tc>
+          <w:tcPr>
+            <w:tcW w:w="4675" w:type="dxa"/>
+          </w:tcPr>
+          <w:p>
+            <w:proofErr w:type="spellStart"/>
+            <w:r>
+              <w:rPr>
+                <w:rFonts w:ascii="Menlo" w:hAnsi="Menlo" w:cs="Menlo"/>
+                <w:sz w:val="18"/>
+                <w:szCs w:val="18"/>
+              </w:rPr>
+              <w:t>average_heartrate</w:t>
+            </w:r>
+            <w:proofErr w:type="spellEnd"/>
+          </w:p>
+        </w:tc>
+        <w:tc>
+          <w:tcPr>
+            <w:tcW w:w="4675" w:type="dxa"/>
+          </w:tcPr>
+          <w:p>
+            <w:r>
+              <w:t>15</w:t>
+            </w:r>
+          </w:p>
+        </w:tc>
+      </w:tr>
+      <w:tr>
+        <w:tc>
+          <w:tcPr>
+            <w:tcW w:w="4675" w:type="dxa"/>
+          </w:tcPr>
+          <w:p>
+            <w:pPr>
+              <w:rPr>
+                <w:rFonts w:ascii="Menlo" w:hAnsi="Menlo" w:cs="Menlo"/>
+                <w:sz w:val="18"/>
+                <w:szCs w:val="18"/>
+              </w:rPr>
+            </w:pPr>
+            <w:proofErr w:type="spellStart"/>
+            <w:r>
+              <w:rPr>
+                <w:rFonts w:ascii="Menlo" w:hAnsi="Menlo" w:cs="Menlo"/>
+                <w:sz w:val="18"/>
+                <w:szCs w:val="18"/>
+              </w:rPr>
+              <w:t>max_heartrate</w:t>
+            </w:r>
+            <w:proofErr w:type="spellEnd"/>
+            <w:r>
+              <w:rPr>
+                <w:rFonts w:ascii="Menlo" w:hAnsi="Menlo" w:cs="Menlo"/>
+                <w:sz w:val="18"/>
+                <w:szCs w:val="18"/>
+              </w:rPr>
+              <w:t xml:space="preserve">  </w:t>
+            </w:r>
+          </w:p>
+        </w:tc>
+        <w:tc>
+          <w:tcPr>
+            <w:tcW w:w="4675" w:type="dxa"/>
+          </w:tcPr>
+          <w:p>
+            <w:r>
+              <w:t>15</w:t>
+            </w:r>
+          </w:p>
+        </w:tc>
+      </w:tr>
+      <w:tr>
+        <w:tc>
+          <w:tcPr>
+            <w:tcW w:w="4675" w:type="dxa"/>
+          </w:tcPr>
+          <w:p>
+            <w:pPr>
+              <w:rPr>
+                <w:rFonts w:ascii="Menlo" w:hAnsi="Menlo" w:cs="Menlo"/>
+                <w:sz w:val="18"/>
+                <w:szCs w:val="18"/>
+              </w:rPr>
+            </w:pPr>
+            <w:proofErr w:type="spellStart"/>
+            <w:r>
+              <w:rPr>
+                <w:rFonts w:ascii="Menlo" w:hAnsi="Menlo" w:cs="Menlo"/>
+                <w:sz w:val="18"/>
+                <w:szCs w:val="18"/>
+              </w:rPr>
+              <w:t>elev_high</w:t>
+            </w:r>
+            <w:proofErr w:type="spellEnd"/>
+          </w:p>
+        </w:tc>
+        <w:tc>
+          <w:tcPr>
+            <w:tcW w:w="4675" w:type="dxa"/>
+          </w:tcPr>
+          <w:p>
+            <w:r>
+              <w:t>7</w:t>
+            </w:r>
+          </w:p>
+        </w:tc>
+      </w:tr>
+      <w:tr>
+        <w:tc>
+          <w:tcPr>
+            <w:tcW w:w="4675" w:type="dxa"/>
+          </w:tcPr>
+          <w:p>
+            <w:pPr>
+              <w:rPr>
+                <w:rFonts w:ascii="Menlo" w:hAnsi="Menlo" w:cs="Menlo"/>
+                <w:sz w:val="18"/>
+                <w:szCs w:val="18"/>
+              </w:rPr>
+            </w:pPr>
+            <w:proofErr w:type="spellStart"/>
+            <w:r>
+              <w:rPr>
+                <w:rFonts w:ascii="Menlo" w:hAnsi="Menlo" w:cs="Menlo"/>
+                <w:sz w:val="18"/>
+                <w:szCs w:val="18"/>
+              </w:rPr>
+              <w:t>avg_temp</w:t>
+            </w:r>
+            <w:proofErr w:type="spellEnd"/>
+            <w:r>
+              <w:rPr>
+                <w:rFonts w:ascii="Menlo" w:hAnsi="Menlo" w:cs="Menlo"/>
+                <w:sz w:val="18"/>
+                <w:szCs w:val="18"/>
+              </w:rPr>
+              <w:t>**</w:t>
+            </w:r>
+          </w:p>
+        </w:tc>
+        <w:tc>
+          <w:tcPr>
+            <w:tcW w:w="4675" w:type="dxa"/>
+          </w:tcPr>
+          <w:p/>
+        </w:tc>
+      </w:tr>
+    </w:tbl>
+    <w:p>
+      <w:pPr>
+        <w:pStyle w:val="ListParagraph"/>
+        <w:ind w:left="1440"/>
+        <w:rPr>
+          <w:b/>
+          <w:bCs/>
+        </w:rPr>
+      </w:pPr>
+    </w:p>
+    <w:p>
+      <w:r>
+        <w:t xml:space="preserve">Many strategies exist for handling null values, but due to the ordered nature of the dataset (activities are sequenced by timestamp), it was determined that </w:t>
+      </w:r>
+      <w:r>
+        <w:t>i</w:t>
+      </w:r>
+      <w:r>
+        <w:t>nterpolation would be a sufficient method. Interpolation estimates the missing values based on the values of surrounding data points</w:t>
+      </w:r>
+      <w:r>
+        <w:t xml:space="preserve"> (</w:t>
+      </w:r>
+      <w:proofErr w:type="spellStart"/>
+      <w:r>
+        <w:t>Saha</w:t>
+      </w:r>
+      <w:proofErr w:type="spellEnd"/>
+      <w:r>
+        <w:t>, 2023), and thus we are assuming that nearby activities occurred at a similar location and at a similar level of effort. The built-in interpolate method in the Pandas library was used to apply interpolation to each column with missing values (pandas doc).</w:t>
+      </w:r>
+    </w:p>
+    <w:p/>
+    <w:p>
+      <w:pPr>
+        <w:pStyle w:val="ListParagraph"/>
+        <w:numPr>
+          <w:ilvl w:val="1"/>
+          <w:numId w:val="1"/>
+        </w:numPr>
+        <w:rPr>
+          <w:b/>
+          <w:bCs/>
+        </w:rPr>
+      </w:pPr>
+      <w:r>
+        <w:rPr>
+          <w:b/>
+          <w:bCs/>
+        </w:rPr>
+        <w:t>Data</w:t>
+      </w:r>
+      <w:r>
+        <w:rPr>
+          <w:b/>
+          <w:bCs/>
+        </w:rPr>
+        <w:t xml:space="preserve"> Encoding</w:t>
+      </w:r>
+      <w:r>
+        <w:rPr>
+          <w:b/>
+          <w:bCs/>
+        </w:rPr>
+        <w:t>:</w:t>
+      </w:r>
+      <w:r>
+        <w:rPr>
+          <w:b/>
+          <w:bCs/>
+        </w:rPr>
+        <w:t xml:space="preserve"> Handling Categorical Features</w:t>
+      </w:r>
+    </w:p>
+    <w:p>
+      <w:pPr>
+        <w:rPr>
+          <w:b/>
+          <w:bCs/>
+        </w:rPr>
+      </w:pPr>
+    </w:p>
+    <w:p>
+      <w:r>
+        <w:t xml:space="preserve">Categorical values are those that are discrete and non-continuous. </w:t>
+      </w:r>
+      <w:r>
+        <w:t xml:space="preserve">There are both ordinal (ordered) and nominal (unordered) categorical values, each of which need to be preprocessed differently (Kumar). In the case of our data set, the only categorical feature that would ultimately be included in our final model was the datetime column </w:t>
+      </w:r>
+      <w:proofErr w:type="spellStart"/>
+      <w:r>
+        <w:t>start_date_local</w:t>
+      </w:r>
+      <w:proofErr w:type="spellEnd"/>
+      <w:r>
+        <w:t>.</w:t>
+      </w:r>
+    </w:p>
+    <w:p/>
+    <w:p>
+      <w:r>
+        <w:t>Date and time were important factors to consider in our model because one’s training and performance my vary</w:t>
+      </w:r>
+      <w:r>
+        <w:t xml:space="preserve"> based on time of day and</w:t>
+      </w:r>
+      <w:r>
+        <w:t xml:space="preserve"> throughout the year in response to </w:t>
+      </w:r>
+      <w:r>
+        <w:t>factors such as climate</w:t>
+      </w:r>
+      <w:r>
+        <w:t xml:space="preserve"> (i.e. temperatures, rain/snow, air quality). Date and time are unique categorical fields, as they are cyclical </w:t>
+      </w:r>
+      <w:r>
+        <w:t>in nature.</w:t>
+      </w:r>
+      <w:r>
+        <w:t xml:space="preserve"> </w:t>
+      </w:r>
+      <w:r>
+        <w:t>To</w:t>
+      </w:r>
+      <w:r>
+        <w:t xml:space="preserve"> preserve the cyclicality,</w:t>
+      </w:r>
+      <w:r>
+        <w:t xml:space="preserve"> </w:t>
+      </w:r>
+      <w:r>
+        <w:t xml:space="preserve">Eryk </w:t>
+      </w:r>
+      <w:proofErr w:type="spellStart"/>
+      <w:r>
+        <w:t>Lewinson’s</w:t>
+      </w:r>
+      <w:proofErr w:type="spellEnd"/>
+      <w:r>
+        <w:t xml:space="preserve"> method of feature transformation via sine and cosine functions was used to encode</w:t>
+      </w:r>
+      <w:r>
+        <w:t xml:space="preserve"> the activity’s </w:t>
+      </w:r>
+      <w:r>
+        <w:t>time of day, day of the month, and month of the year [LEWINSON]. The following images show the resultant sine/cosine values of each feature respectfully following the transformation.</w:t>
+      </w:r>
+    </w:p>
+    <w:p/>
+    <w:p>
+      <w:r>
+        <w:lastRenderedPageBreak/>
+        <w:drawing>
+          <wp:inline distT="0" distB="0" distL="0" distR="0" wp14:anchorId="33D9169D" wp14:editId="2A454D31">
+            <wp:extent cx="2921000" cy="2882900"/>
+            <wp:effectExtent l="0" t="0" r="0" b="0"/>
+            <wp:docPr id="951773089" name="Picture 1"/>
+            <wp:cNvGraphicFramePr>
+              <a:graphicFrameLocks xmlns:a="http://schemas.openxmlformats.org/drawingml/2006/main" noChangeAspect="1"/>
+            </wp:cNvGraphicFramePr>
+            <a:graphic xmlns:a="http://schemas.openxmlformats.org/drawingml/2006/main">
+              <a:graphicData uri="http://schemas.openxmlformats.org/drawingml/2006/picture">
+                <pic:pic xmlns:pic="http://schemas.openxmlformats.org/drawingml/2006/picture">
+                  <pic:nvPicPr>
+                    <pic:cNvPr id="951773089" name=""/>
+                    <pic:cNvPicPr/>
+                  </pic:nvPicPr>
+                  <pic:blipFill>
+                    <a:blip r:embed="rId12"/>
+                    <a:stretch>
+                      <a:fillRect/>
+                    </a:stretch>
+                  </pic:blipFill>
+                  <pic:spPr>
+                    <a:xfrm>
+                      <a:off x="0" y="0"/>
+                      <a:ext cx="2921000" cy="2882900"/>
+                    </a:xfrm>
+                    <a:prstGeom prst="rect">
+                      <a:avLst/>
+                    </a:prstGeom>
+                  </pic:spPr>
+                </pic:pic>
+              </a:graphicData>
+            </a:graphic>
+          </wp:inline>
+        </w:drawing>
+      </w:r>
+    </w:p>
+    <w:p>
+      <w:r>
+        <w:t xml:space="preserve">Time of Day </w:t>
+      </w:r>
+      <w:proofErr w:type="gramStart"/>
+      <w:r>
+        <w:t>encoded</w:t>
+      </w:r>
+      <w:proofErr w:type="gramEnd"/>
+    </w:p>
+    <w:p/>
+    <w:p>
+      <w:r>
+        <w:drawing>
+          <wp:inline distT="0" distB="0" distL="0" distR="0" wp14:anchorId="2B1B7170" wp14:editId="56DB8E68">
+            <wp:extent cx="2921000" cy="2882900"/>
+            <wp:effectExtent l="0" t="0" r="0" b="0"/>
+            <wp:docPr id="743040692" name="Picture 1"/>
+            <wp:cNvGraphicFramePr>
+              <a:graphicFrameLocks xmlns:a="http://schemas.openxmlformats.org/drawingml/2006/main" noChangeAspect="1"/>
+            </wp:cNvGraphicFramePr>
+            <a:graphic xmlns:a="http://schemas.openxmlformats.org/drawingml/2006/main">
+              <a:graphicData uri="http://schemas.openxmlformats.org/drawingml/2006/picture">
+                <pic:pic xmlns:pic="http://schemas.openxmlformats.org/drawingml/2006/picture">
+                  <pic:nvPicPr>
+                    <pic:cNvPr id="743040692" name=""/>
+                    <pic:cNvPicPr/>
+                  </pic:nvPicPr>
+                  <pic:blipFill>
+                    <a:blip r:embed="rId13"/>
+                    <a:stretch>
+                      <a:fillRect/>
+                    </a:stretch>
+                  </pic:blipFill>
+                  <pic:spPr>
+                    <a:xfrm>
+                      <a:off x="0" y="0"/>
+                      <a:ext cx="2921000" cy="2882900"/>
+                    </a:xfrm>
+                    <a:prstGeom prst="rect">
+                      <a:avLst/>
+                    </a:prstGeom>
+                  </pic:spPr>
+                </pic:pic>
+              </a:graphicData>
+            </a:graphic>
+          </wp:inline>
+        </w:drawing>
+      </w:r>
+    </w:p>
+    <w:p>
+      <w:r>
+        <w:rPr>
+          <w:highlight w:val="yellow"/>
+        </w:rPr>
+        <w:t>Day</w:t>
+      </w:r>
+      <w:r>
+        <w:rPr>
+          <w:highlight w:val="yellow"/>
+        </w:rPr>
+        <w:t xml:space="preserve"> of </w:t>
+      </w:r>
+      <w:r>
+        <w:rPr>
+          <w:highlight w:val="yellow"/>
+        </w:rPr>
+        <w:t>Month</w:t>
+      </w:r>
+      <w:r>
+        <w:rPr>
+          <w:highlight w:val="yellow"/>
+        </w:rPr>
+        <w:t xml:space="preserve"> </w:t>
+      </w:r>
+      <w:proofErr w:type="gramStart"/>
+      <w:r>
+        <w:rPr>
+          <w:highlight w:val="yellow"/>
+        </w:rPr>
+        <w:t>encoded</w:t>
+      </w:r>
+      <w:proofErr w:type="gramEnd"/>
+    </w:p>
+    <w:p/>
+    <w:p>
+      <w:r>
+        <w:lastRenderedPageBreak/>
+        <w:drawing>
+          <wp:inline distT="0" distB="0" distL="0" distR="0" wp14:anchorId="4D6B84B5" wp14:editId="30CEFAC8">
+            <wp:extent cx="2921000" cy="2882900"/>
+            <wp:effectExtent l="0" t="0" r="0" b="0"/>
+            <wp:docPr id="421915931" name="Picture 1"/>
+            <wp:cNvGraphicFramePr>
+              <a:graphicFrameLocks xmlns:a="http://schemas.openxmlformats.org/drawingml/2006/main" noChangeAspect="1"/>
+            </wp:cNvGraphicFramePr>
+            <a:graphic xmlns:a="http://schemas.openxmlformats.org/drawingml/2006/main">
+              <a:graphicData uri="http://schemas.openxmlformats.org/drawingml/2006/picture">
+                <pic:pic xmlns:pic="http://schemas.openxmlformats.org/drawingml/2006/picture">
+                  <pic:nvPicPr>
+                    <pic:cNvPr id="421915931" name=""/>
+                    <pic:cNvPicPr/>
+                  </pic:nvPicPr>
+                  <pic:blipFill>
+                    <a:blip r:embed="rId14"/>
+                    <a:stretch>
+                      <a:fillRect/>
+                    </a:stretch>
+                  </pic:blipFill>
+                  <pic:spPr>
+                    <a:xfrm>
+                      <a:off x="0" y="0"/>
+                      <a:ext cx="2921000" cy="2882900"/>
+                    </a:xfrm>
+                    <a:prstGeom prst="rect">
+                      <a:avLst/>
+                    </a:prstGeom>
+                  </pic:spPr>
+                </pic:pic>
+              </a:graphicData>
+            </a:graphic>
+          </wp:inline>
+        </w:drawing>
+      </w:r>
+    </w:p>
+    <w:p>
+      <w:r>
+        <w:rPr>
+          <w:highlight w:val="yellow"/>
+        </w:rPr>
+        <w:t>Month</w:t>
+      </w:r>
+      <w:r>
+        <w:rPr>
+          <w:highlight w:val="yellow"/>
+        </w:rPr>
+        <w:t xml:space="preserve"> of </w:t>
+      </w:r>
+      <w:r>
+        <w:rPr>
+          <w:highlight w:val="yellow"/>
+        </w:rPr>
+        <w:t>Year</w:t>
+      </w:r>
+      <w:r>
+        <w:rPr>
+          <w:highlight w:val="yellow"/>
+        </w:rPr>
+        <w:t xml:space="preserve"> </w:t>
+      </w:r>
+      <w:proofErr w:type="gramStart"/>
+      <w:r>
+        <w:rPr>
+          <w:highlight w:val="yellow"/>
+        </w:rPr>
+        <w:t>encoded</w:t>
+      </w:r>
+      <w:proofErr w:type="gramEnd"/>
+    </w:p>
+    <w:p/>
+    <w:p>
+      <w:r>
+        <w:t xml:space="preserve">Lastly, we handled year via one-hot encoding, as there </w:t>
+      </w:r>
+      <w:r>
+        <w:rPr>
+          <w:highlight w:val="yellow"/>
+        </w:rPr>
+        <w:t>were only two different year</w:t>
+      </w:r>
+      <w:r>
+        <w:t xml:space="preserve"> values in our dataset. Columns “2022” and “2023” were added to the dataset, and their value was set as True or False accordingly.</w:t>
+      </w:r>
+    </w:p>
+    <w:p/>
+    <w:p>
+      <w:pPr>
+        <w:pStyle w:val="ListParagraph"/>
+        <w:numPr>
+          <w:ilvl w:val="1"/>
+          <w:numId w:val="1"/>
+        </w:numPr>
+        <w:rPr>
+          <w:b/>
+          <w:bCs/>
+        </w:rPr>
+      </w:pPr>
+      <w:r>
+        <w:rPr>
+          <w:b/>
+          <w:bCs/>
+        </w:rPr>
+        <w:t xml:space="preserve">Data </w:t>
+      </w:r>
+      <w:r>
+        <w:rPr>
+          <w:b/>
+          <w:bCs/>
+        </w:rPr>
+        <w:t>Encoding</w:t>
+      </w:r>
+      <w:r>
+        <w:rPr>
+          <w:b/>
+          <w:bCs/>
+        </w:rPr>
+        <w:t>:</w:t>
+      </w:r>
+      <w:r>
+        <w:rPr>
+          <w:b/>
+          <w:bCs/>
+        </w:rPr>
+        <w:t xml:space="preserve"> </w:t>
+      </w:r>
+      <w:r>
+        <w:rPr>
+          <w:b/>
+          <w:bCs/>
+        </w:rPr>
+        <w:t>Handling</w:t>
+      </w:r>
+      <w:r>
+        <w:rPr>
+          <w:b/>
+          <w:bCs/>
+        </w:rPr>
+        <w:t xml:space="preserve"> </w:t>
+      </w:r>
+      <w:r>
+        <w:rPr>
+          <w:b/>
+          <w:bCs/>
+        </w:rPr>
+        <w:t>Numerical Features</w:t>
+      </w:r>
+    </w:p>
+    <w:p/>
+    <w:p>
+      <w:r>
+        <w:t>Most of</w:t>
+      </w:r>
+      <w:r>
+        <w:t xml:space="preserve"> the attributes in our dataset </w:t>
+      </w:r>
+      <w:r>
+        <w:t>are</w:t>
+      </w:r>
+      <w:r>
+        <w:t xml:space="preserve"> numeric</w:t>
+      </w:r>
+      <w:r>
+        <w:t>.</w:t>
+      </w:r>
+      <w:r>
+        <w:t xml:space="preserve"> </w:t>
+      </w:r>
+      <w:r>
+        <w:t>However,</w:t>
+      </w:r>
+      <w:r>
+        <w:t xml:space="preserve"> each column’s numerical values </w:t>
+      </w:r>
+      <w:r>
+        <w:t>are at</w:t>
+      </w:r>
+      <w:r>
+        <w:t xml:space="preserve"> a different scale, meaning each column need</w:t>
+      </w:r>
+      <w:r>
+        <w:t xml:space="preserve">s </w:t>
+      </w:r>
+      <w:r>
+        <w:t xml:space="preserve">to be standardized </w:t>
+      </w:r>
+      <w:r>
+        <w:t>to prevent columns with bigger values from dominating decisions made by our machine learning models.</w:t>
+      </w:r>
+    </w:p>
+    <w:p/>
+    <w:p>
+      <w:r>
+        <w:t>There are two common methods of transforming numerical values – standardization and normalization. Normalization involves scaling the column values on a set range, typically between 0 and 1 or -1 and 1. Normalization is useful when the distribution of a column is unknown or not normal, but normalized columns tend to be more effected by the presence of outliers (</w:t>
+      </w:r>
+      <w:proofErr w:type="spellStart"/>
+      <w:r>
+        <w:t>Jaadi</w:t>
+      </w:r>
+      <w:proofErr w:type="spellEnd"/>
+      <w:r>
+        <w:t>, 2023).</w:t>
+      </w:r>
+      <w:r>
+        <w:t xml:space="preserve"> The formula below demonstrates how some of the columns in this study were normalized on a scale of 0 to 1.</w:t>
+      </w:r>
+    </w:p>
+    <w:p>
+      <m:oMathPara>
+        <m:oMath>
+          <m:r>
+            <w:rPr>
+              <w:rFonts w:ascii="Cambria Math" w:hAnsi="Cambria Math"/>
+            </w:rPr>
+            <m:t xml:space="preserve">normalized= </m:t>
+          </m:r>
+          <m:f>
+            <m:fPr>
+              <m:ctrlPr>
+                <w:rPr>
+                  <w:rFonts w:ascii="Cambria Math" w:hAnsi="Cambria Math"/>
+                  <w:i/>
+                </w:rPr>
+              </m:ctrlPr>
+            </m:fPr>
+            <m:num>
+              <m:r>
+                <w:rPr>
+                  <w:rFonts w:ascii="Cambria Math" w:hAnsi="Cambria Math"/>
+                </w:rPr>
+                <m:t>(X-</m:t>
+              </m:r>
+              <m:func>
+                <m:funcPr>
+                  <m:ctrlPr>
+                    <w:rPr>
+                      <w:rFonts w:ascii="Cambria Math" w:hAnsi="Cambria Math"/>
+                    </w:rPr>
+                  </m:ctrlPr>
+                </m:funcPr>
+                <m:fName>
+                  <m:r>
+                    <m:rPr>
+                      <m:sty m:val="p"/>
+                    </m:rPr>
+                    <w:rPr>
+                      <w:rFonts w:ascii="Cambria Math" w:hAnsi="Cambria Math"/>
+                    </w:rPr>
+                    <m:t>min</m:t>
+                  </m:r>
+                  <m:ctrlPr>
+                    <w:rPr>
+                      <w:rFonts w:ascii="Cambria Math" w:hAnsi="Cambria Math"/>
+                      <w:i/>
+                    </w:rPr>
+                  </m:ctrlPr>
+                </m:fName>
+                <m:e>
+                  <m:d>
+                    <m:dPr>
+                      <m:ctrlPr>
+                        <w:rPr>
+                          <w:rFonts w:ascii="Cambria Math" w:hAnsi="Cambria Math"/>
+                          <w:i/>
+                        </w:rPr>
+                      </m:ctrlPr>
+                    </m:dPr>
+                    <m:e>
+                      <m:r>
+                        <w:rPr>
+                          <w:rFonts w:ascii="Cambria Math" w:hAnsi="Cambria Math"/>
+                        </w:rPr>
+                        <m:t>x</m:t>
+                      </m:r>
+                    </m:e>
+                  </m:d>
+                </m:e>
+              </m:func>
+              <m:r>
+                <w:rPr>
+                  <w:rFonts w:ascii="Cambria Math" w:hAnsi="Cambria Math"/>
+                </w:rPr>
+                <m:t>)</m:t>
+              </m:r>
+            </m:num>
+            <m:den>
+              <m:r>
+                <w:rPr>
+                  <w:rFonts w:ascii="Cambria Math" w:hAnsi="Cambria Math"/>
+                </w:rPr>
+                <m:t>(</m:t>
+              </m:r>
+              <m:func>
+                <m:funcPr>
+                  <m:ctrlPr>
+                    <w:rPr>
+                      <w:rFonts w:ascii="Cambria Math" w:hAnsi="Cambria Math"/>
+                      <w:i/>
+                    </w:rPr>
+                  </m:ctrlPr>
+                </m:funcPr>
+                <m:fName>
+                  <m:r>
+                    <m:rPr>
+                      <m:sty m:val="p"/>
+                    </m:rPr>
+                    <w:rPr>
+                      <w:rFonts w:ascii="Cambria Math" w:hAnsi="Cambria Math"/>
+                    </w:rPr>
+                    <m:t>max</m:t>
+                  </m:r>
+                </m:fName>
+                <m:e>
+                  <m:d>
+                    <m:dPr>
+                      <m:ctrlPr>
+                        <w:rPr>
+                          <w:rFonts w:ascii="Cambria Math" w:hAnsi="Cambria Math"/>
+                          <w:i/>
+                        </w:rPr>
+                      </m:ctrlPr>
+                    </m:dPr>
+                    <m:e>
+                      <m:r>
+                        <w:rPr>
+                          <w:rFonts w:ascii="Cambria Math" w:hAnsi="Cambria Math"/>
+                        </w:rPr>
+                        <m:t>x</m:t>
+                      </m:r>
+                    </m:e>
+                  </m:d>
+                </m:e>
+              </m:func>
+              <m:r>
+                <w:rPr>
+                  <w:rFonts w:ascii="Cambria Math" w:hAnsi="Cambria Math"/>
+                </w:rPr>
+                <m:t>-</m:t>
+              </m:r>
+              <m:func>
+                <m:funcPr>
+                  <m:ctrlPr>
+                    <w:rPr>
+                      <w:rFonts w:ascii="Cambria Math" w:hAnsi="Cambria Math"/>
+                    </w:rPr>
+                  </m:ctrlPr>
+                </m:funcPr>
+                <m:fName>
+                  <m:r>
+                    <m:rPr>
+                      <m:sty m:val="p"/>
+                    </m:rPr>
+                    <w:rPr>
+                      <w:rFonts w:ascii="Cambria Math" w:hAnsi="Cambria Math"/>
+                    </w:rPr>
+                    <m:t>min</m:t>
+                  </m:r>
+                  <m:ctrlPr>
+                    <w:rPr>
+                      <w:rFonts w:ascii="Cambria Math" w:hAnsi="Cambria Math"/>
+                      <w:i/>
+                    </w:rPr>
+                  </m:ctrlPr>
+                </m:fName>
+                <m:e>
+                  <m:d>
+                    <m:dPr>
+                      <m:ctrlPr>
+                        <w:rPr>
+                          <w:rFonts w:ascii="Cambria Math" w:hAnsi="Cambria Math"/>
+                          <w:i/>
+                        </w:rPr>
+                      </m:ctrlPr>
+                    </m:dPr>
+                    <m:e>
+                      <m:r>
+                        <w:rPr>
+                          <w:rFonts w:ascii="Cambria Math" w:hAnsi="Cambria Math"/>
+                        </w:rPr>
+                        <m:t>x</m:t>
+                      </m:r>
+                    </m:e>
+                  </m:d>
+                </m:e>
+              </m:func>
+              <m:r>
+                <w:rPr>
+                  <w:rFonts w:ascii="Cambria Math" w:hAnsi="Cambria Math"/>
+                </w:rPr>
+                <m:t>)</m:t>
+              </m:r>
+            </m:den>
+          </m:f>
+        </m:oMath>
+      </m:oMathPara>
+    </w:p>
+    <w:p>
+      <w:pPr>
+        <w:jc w:val="center"/>
+      </w:pPr>
+      <w:r>
+        <w:t>Normalized value</w:t>
+      </w:r>
+      <w:r>
+        <w:t xml:space="preserve"> calculation. X represent</w:t>
+      </w:r>
+      <w:r>
+        <w:t>s</w:t>
+      </w:r>
+      <w:r>
+        <w:t xml:space="preserve"> the raw score</w:t>
+      </w:r>
+      <w:r>
+        <w:t>, and min(x) and max(x) represent the minimum and maximum values of the column, respectfully.</w:t>
+      </w:r>
+    </w:p>
+    <w:p/>
+    <w:p/>
+    <w:p>
+      <w:r>
+        <w:t>Standardization, on the other hand, involves scaling a numeric column so that the data has a mean of 0 and standard deviation of 1. Standardization is typically the preferred method for normally distributed values</w:t>
+      </w:r>
+      <w:r>
+        <w:t xml:space="preserve"> and can be accomplished by calculating the z-score of each value using the formula below.</w:t>
+      </w:r>
+    </w:p>
+    <w:p/>
+    <w:p>
+      <m:oMathPara>
+        <m:oMath>
+          <m:r>
+            <w:rPr>
+              <w:rFonts w:ascii="Cambria Math" w:hAnsi="Cambria Math"/>
+            </w:rPr>
+            <w:lastRenderedPageBreak/>
+            <m:t xml:space="preserve">z= </m:t>
+          </m:r>
+          <m:f>
+            <m:fPr>
+              <m:ctrlPr>
+                <w:rPr>
+                  <w:rFonts w:ascii="Cambria Math" w:hAnsi="Cambria Math"/>
+                  <w:i/>
+                </w:rPr>
+              </m:ctrlPr>
+            </m:fPr>
+            <m:num>
+              <m:r>
+                <w:rPr>
+                  <w:rFonts w:ascii="Cambria Math" w:hAnsi="Cambria Math"/>
+                </w:rPr>
+                <m:t>(X-μ)</m:t>
+              </m:r>
+            </m:num>
+            <m:den>
+              <m:r>
+                <w:rPr>
+                  <w:rFonts w:ascii="Cambria Math" w:hAnsi="Cambria Math"/>
+                </w:rPr>
+                <m:t>σ</m:t>
+              </m:r>
+            </m:den>
+          </m:f>
+        </m:oMath>
+      </m:oMathPara>
+    </w:p>
+    <w:p>
+      <w:pPr>
+        <w:jc w:val="center"/>
+      </w:pPr>
+      <w:r>
+        <w:t>Z-score calculation. X represent</w:t>
+      </w:r>
+      <w:r>
+        <w:t>s</w:t>
+      </w:r>
+      <w:r>
+        <w:t xml:space="preserve"> the raw score, </w:t>
+      </w:r>
+      <m:oMath>
+        <m:r>
+          <w:rPr>
+            <w:rFonts w:ascii="Cambria Math" w:hAnsi="Cambria Math"/>
+          </w:rPr>
+          <m:t>μ</m:t>
+        </m:r>
+      </m:oMath>
+      <w:r>
+        <w:t xml:space="preserve"> represents the mean value of the column, and </w:t>
+      </w:r>
+      <m:oMath>
+        <m:r>
+          <w:rPr>
+            <w:rFonts w:ascii="Cambria Math" w:hAnsi="Cambria Math"/>
+          </w:rPr>
+          <m:t>σ</m:t>
+        </m:r>
+      </m:oMath>
+      <w:r>
+        <w:t xml:space="preserve"> represents the column’s standard deviation.</w:t>
+      </w:r>
+    </w:p>
+    <w:p/>
+    <w:p>
+      <w:r>
+        <w:t xml:space="preserve">In the case of our data set, we first looked at the distribution of values across each numeric column and then made the decision on whether to use standardization or normalization to transform the values. The distribution of values </w:t>
+      </w:r>
+      <w:r>
+        <w:t xml:space="preserve">across each column </w:t>
+      </w:r>
+      <w:r>
+        <w:t>are illustrated in the figures below.</w:t>
+      </w:r>
+    </w:p>
+    <w:p/>
+    <w:p>
+      <w:r>
+        <w:drawing>
+          <wp:inline distT="0" distB="0" distL="0" distR="0" wp14:anchorId="148601ED" wp14:editId="74049EE9">
+            <wp:extent cx="3657600" cy="2755900"/>
+            <wp:effectExtent l="0" t="0" r="0" b="0"/>
+            <wp:docPr id="2106178494" name="Picture 1"/>
+            <wp:cNvGraphicFramePr>
+              <a:graphicFrameLocks xmlns:a="http://schemas.openxmlformats.org/drawingml/2006/main" noChangeAspect="1"/>
+            </wp:cNvGraphicFramePr>
+            <a:graphic xmlns:a="http://schemas.openxmlformats.org/drawingml/2006/main">
+              <a:graphicData uri="http://schemas.openxmlformats.org/drawingml/2006/picture">
+                <pic:pic xmlns:pic="http://schemas.openxmlformats.org/drawingml/2006/picture">
+                  <pic:nvPicPr>
+                    <pic:cNvPr id="2106178494" name=""/>
+                    <pic:cNvPicPr/>
+                  </pic:nvPicPr>
+                  <pic:blipFill>
+                    <a:blip r:embed="rId15"/>
+                    <a:stretch>
+                      <a:fillRect/>
+                    </a:stretch>
+                  </pic:blipFill>
+                  <pic:spPr>
+                    <a:xfrm>
+                      <a:off x="0" y="0"/>
+                      <a:ext cx="3657600" cy="2755900"/>
+                    </a:xfrm>
+                    <a:prstGeom prst="rect">
+                      <a:avLst/>
+                    </a:prstGeom>
+                  </pic:spPr>
+                </pic:pic>
+              </a:graphicData>
+            </a:graphic>
+          </wp:inline>
+        </w:drawing>
+      </w:r>
+    </w:p>
+    <w:p>
+      <w:pPr>
+        <w:rPr>
+          <w:highlight w:val="yellow"/>
+        </w:rPr>
+      </w:pPr>
+      <w:r>
+        <w:rPr>
+          <w:highlight w:val="yellow"/>
+        </w:rPr>
+        <w:t>Mean:</w:t>
+      </w:r>
+      <w:r>
+        <w:rPr>
+          <w:highlight w:val="yellow"/>
+        </w:rPr>
+        <w:t xml:space="preserve"> 149.26</w:t>
+      </w:r>
+    </w:p>
+    <w:p>
+      <w:r>
+        <w:rPr>
+          <w:highlight w:val="yellow"/>
+        </w:rPr>
+        <w:t>Standard Deviation:</w:t>
+      </w:r>
+      <w:r>
+        <w:t xml:space="preserve"> 9.10</w:t>
+      </w:r>
+    </w:p>
+    <w:p/>
+    <w:p>
+      <w:r>
+        <w:drawing>
+          <wp:inline distT="0" distB="0" distL="0" distR="0" wp14:anchorId="7DB6B270" wp14:editId="64E8804D">
+            <wp:extent cx="3657600" cy="2755900"/>
+            <wp:effectExtent l="0" t="0" r="0" b="0"/>
+            <wp:docPr id="1826829717" name="Picture 1"/>
+            <wp:cNvGraphicFramePr>
+              <a:graphicFrameLocks xmlns:a="http://schemas.openxmlformats.org/drawingml/2006/main" noChangeAspect="1"/>
+            </wp:cNvGraphicFramePr>
+            <a:graphic xmlns:a="http://schemas.openxmlformats.org/drawingml/2006/main">
+              <a:graphicData uri="http://schemas.openxmlformats.org/drawingml/2006/picture">
+                <pic:pic xmlns:pic="http://schemas.openxmlformats.org/drawingml/2006/picture">
+                  <pic:nvPicPr>
+                    <pic:cNvPr id="1826829717" name=""/>
+                    <pic:cNvPicPr/>
+                  </pic:nvPicPr>
+                  <pic:blipFill>
+                    <a:blip r:embed="rId16"/>
+                    <a:stretch>
+                      <a:fillRect/>
+                    </a:stretch>
+                  </pic:blipFill>
+                  <pic:spPr>
+                    <a:xfrm>
+                      <a:off x="0" y="0"/>
+                      <a:ext cx="3657600" cy="2755900"/>
+                    </a:xfrm>
+                    <a:prstGeom prst="rect">
+                      <a:avLst/>
+                    </a:prstGeom>
+                  </pic:spPr>
+                </pic:pic>
+              </a:graphicData>
+            </a:graphic>
+          </wp:inline>
+        </w:drawing>
+      </w:r>
+    </w:p>
+    <w:p>
+      <w:pPr>
+        <w:rPr>
+          <w:highlight w:val="yellow"/>
+        </w:rPr>
+      </w:pPr>
+      <w:r>
+        <w:rPr>
+          <w:highlight w:val="yellow"/>
+        </w:rPr>
+        <w:t>Mean:</w:t>
+      </w:r>
+      <w:r>
+        <w:rPr>
+          <w:highlight w:val="yellow"/>
+        </w:rPr>
+        <w:t xml:space="preserve"> </w:t>
+      </w:r>
+    </w:p>
+    <w:p>
+      <w:r>
+        <w:rPr>
+          <w:highlight w:val="yellow"/>
+        </w:rPr>
+        <w:t>Standard Deviation:</w:t>
+      </w:r>
+    </w:p>
+    <w:p/>
+    <w:p>
+      <w:r>
+        <w:drawing>
+          <wp:inline distT="0" distB="0" distL="0" distR="0" wp14:anchorId="408B2F5B" wp14:editId="36A48675">
+            <wp:extent cx="3657600" cy="2755900"/>
+            <wp:effectExtent l="0" t="0" r="0" b="0"/>
+            <wp:docPr id="1191491929" name="Picture 1"/>
+            <wp:cNvGraphicFramePr>
+              <a:graphicFrameLocks xmlns:a="http://schemas.openxmlformats.org/drawingml/2006/main" noChangeAspect="1"/>
+            </wp:cNvGraphicFramePr>
+            <a:graphic xmlns:a="http://schemas.openxmlformats.org/drawingml/2006/main">
+              <a:graphicData uri="http://schemas.openxmlformats.org/drawingml/2006/picture">
+                <pic:pic xmlns:pic="http://schemas.openxmlformats.org/drawingml/2006/picture">
+                  <pic:nvPicPr>
+                    <pic:cNvPr id="1191491929" name=""/>
+                    <pic:cNvPicPr/>
+                  </pic:nvPicPr>
+                  <pic:blipFill>
+                    <a:blip r:embed="rId17"/>
+                    <a:stretch>
+                      <a:fillRect/>
+                    </a:stretch>
+                  </pic:blipFill>
+                  <pic:spPr>
+                    <a:xfrm>
+                      <a:off x="0" y="0"/>
+                      <a:ext cx="3657600" cy="2755900"/>
+                    </a:xfrm>
+                    <a:prstGeom prst="rect">
+                      <a:avLst/>
+                    </a:prstGeom>
+                  </pic:spPr>
+                </pic:pic>
+              </a:graphicData>
+            </a:graphic>
+          </wp:inline>
+        </w:drawing>
+      </w:r>
+    </w:p>
+    <w:p>
+      <w:pPr>
+        <w:rPr>
+          <w:highlight w:val="yellow"/>
+        </w:rPr>
+      </w:pPr>
+      <w:r>
+        <w:rPr>
+          <w:highlight w:val="yellow"/>
+        </w:rPr>
+        <w:t>Mean:</w:t>
+      </w:r>
+      <w:r>
+        <w:rPr>
+          <w:highlight w:val="yellow"/>
+        </w:rPr>
+        <w:t xml:space="preserve"> </w:t>
+      </w:r>
+      <w:r>
+        <w:rPr>
+          <w:highlight w:val="yellow"/>
+        </w:rPr>
+        <w:t>5.36</w:t>
+      </w:r>
+    </w:p>
+    <w:p>
+      <w:r>
+        <w:rPr>
+          <w:highlight w:val="yellow"/>
+        </w:rPr>
+        <w:t>Standard Deviation:</w:t>
+      </w:r>
+      <w:r>
+        <w:t xml:space="preserve"> 1.71</w:t>
+      </w:r>
+    </w:p>
+    <w:p/>
+    <w:p>
+      <w:r>
+        <w:drawing>
+          <wp:inline distT="0" distB="0" distL="0" distR="0" wp14:anchorId="28AD1624" wp14:editId="13373A13">
+            <wp:extent cx="3759200" cy="2755900"/>
+            <wp:effectExtent l="0" t="0" r="0" b="0"/>
+            <wp:docPr id="194744983" name="Picture 1"/>
+            <wp:cNvGraphicFramePr>
+              <a:graphicFrameLocks xmlns:a="http://schemas.openxmlformats.org/drawingml/2006/main" noChangeAspect="1"/>
+            </wp:cNvGraphicFramePr>
+            <a:graphic xmlns:a="http://schemas.openxmlformats.org/drawingml/2006/main">
+              <a:graphicData uri="http://schemas.openxmlformats.org/drawingml/2006/picture">
+                <pic:pic xmlns:pic="http://schemas.openxmlformats.org/drawingml/2006/picture">
+                  <pic:nvPicPr>
+                    <pic:cNvPr id="194744983" name=""/>
+                    <pic:cNvPicPr/>
+                  </pic:nvPicPr>
+                  <pic:blipFill>
+                    <a:blip r:embed="rId18"/>
+                    <a:stretch>
+                      <a:fillRect/>
+                    </a:stretch>
+                  </pic:blipFill>
+                  <pic:spPr>
+                    <a:xfrm>
+                      <a:off x="0" y="0"/>
+                      <a:ext cx="3759200" cy="2755900"/>
+                    </a:xfrm>
+                    <a:prstGeom prst="rect">
+                      <a:avLst/>
+                    </a:prstGeom>
+                  </pic:spPr>
+                </pic:pic>
+              </a:graphicData>
+            </a:graphic>
+          </wp:inline>
+        </w:drawing>
+      </w:r>
+    </w:p>
+    <w:p>
+      <w:pPr>
+        <w:rPr>
+          <w:highlight w:val="yellow"/>
+        </w:rPr>
+      </w:pPr>
+      <w:r>
+        <w:rPr>
+          <w:highlight w:val="yellow"/>
+        </w:rPr>
+        <w:t>Mean:</w:t>
+      </w:r>
+      <w:r>
+        <w:rPr>
+          <w:highlight w:val="yellow"/>
+        </w:rPr>
+        <w:t xml:space="preserve"> </w:t>
+      </w:r>
+      <w:r>
+        <w:rPr>
+          <w:highlight w:val="yellow"/>
+        </w:rPr>
+        <w:t>290.65</w:t>
+      </w:r>
+    </w:p>
+    <w:p>
+      <w:r>
+        <w:rPr>
+          <w:highlight w:val="yellow"/>
+        </w:rPr>
+        <w:t>Standard Deviation:</w:t>
+      </w:r>
+      <w:r>
+        <w:t xml:space="preserve"> 417.36</w:t>
+      </w:r>
+    </w:p>
+    <w:p/>
+    <w:p>
+      <w:r>
+        <w:lastRenderedPageBreak/>
+        <w:drawing>
+          <wp:inline distT="0" distB="0" distL="0" distR="0" wp14:anchorId="6725B266" wp14:editId="2C39D177">
+            <wp:extent cx="3708400" cy="2755900"/>
+            <wp:effectExtent l="0" t="0" r="0" b="0"/>
+            <wp:docPr id="1537813939" name="Picture 1"/>
+            <wp:cNvGraphicFramePr>
+              <a:graphicFrameLocks xmlns:a="http://schemas.openxmlformats.org/drawingml/2006/main" noChangeAspect="1"/>
+            </wp:cNvGraphicFramePr>
+            <a:graphic xmlns:a="http://schemas.openxmlformats.org/drawingml/2006/main">
+              <a:graphicData uri="http://schemas.openxmlformats.org/drawingml/2006/picture">
+                <pic:pic xmlns:pic="http://schemas.openxmlformats.org/drawingml/2006/picture">
+                  <pic:nvPicPr>
+                    <pic:cNvPr id="1537813939" name=""/>
+                    <pic:cNvPicPr/>
+                  </pic:nvPicPr>
+                  <pic:blipFill>
+                    <a:blip r:embed="rId19"/>
+                    <a:stretch>
+                      <a:fillRect/>
+                    </a:stretch>
+                  </pic:blipFill>
+                  <pic:spPr>
+                    <a:xfrm>
+                      <a:off x="0" y="0"/>
+                      <a:ext cx="3708400" cy="2755900"/>
+                    </a:xfrm>
+                    <a:prstGeom prst="rect">
+                      <a:avLst/>
+                    </a:prstGeom>
+                  </pic:spPr>
+                </pic:pic>
+              </a:graphicData>
+            </a:graphic>
+          </wp:inline>
+        </w:drawing>
+      </w:r>
+    </w:p>
+    <w:p>
+      <w:pPr>
+        <w:rPr>
+          <w:highlight w:val="yellow"/>
+        </w:rPr>
+      </w:pPr>
+      <w:r>
+        <w:rPr>
+          <w:highlight w:val="yellow"/>
+        </w:rPr>
+        <w:t>Mean:</w:t>
+      </w:r>
+      <w:r>
+        <w:rPr>
+          <w:highlight w:val="yellow"/>
+        </w:rPr>
+        <w:t xml:space="preserve"> </w:t>
+      </w:r>
+      <w:r>
+        <w:rPr>
+          <w:highlight w:val="yellow"/>
+        </w:rPr>
+        <w:t>71.34</w:t>
+      </w:r>
+    </w:p>
+    <w:p>
+      <w:r>
+        <w:rPr>
+          <w:highlight w:val="yellow"/>
+        </w:rPr>
+        <w:t>Standard Deviation:</w:t>
+      </w:r>
+      <w:r>
+        <w:t xml:space="preserve"> 59.91</w:t>
+      </w:r>
+    </w:p>
+    <w:p/>
+    <w:p>
+      <w:pPr>
+        <w:rPr>
+          <w:highlight w:val="yellow"/>
+        </w:rPr>
+      </w:pPr>
+      <w:r>
+        <w:drawing>
+          <wp:inline distT="0" distB="0" distL="0" distR="0" wp14:anchorId="3B2672C2" wp14:editId="4D0D50D8">
+            <wp:extent cx="3657600" cy="2755900"/>
+            <wp:effectExtent l="0" t="0" r="0" b="0"/>
+            <wp:docPr id="1510060747" name="Picture 1"/>
+            <wp:cNvGraphicFramePr>
+              <a:graphicFrameLocks xmlns:a="http://schemas.openxmlformats.org/drawingml/2006/main" noChangeAspect="1"/>
+            </wp:cNvGraphicFramePr>
+            <a:graphic xmlns:a="http://schemas.openxmlformats.org/drawingml/2006/main">
+              <a:graphicData uri="http://schemas.openxmlformats.org/drawingml/2006/picture">
+                <pic:pic xmlns:pic="http://schemas.openxmlformats.org/drawingml/2006/picture">
+                  <pic:nvPicPr>
+                    <pic:cNvPr id="1510060747" name=""/>
+                    <pic:cNvPicPr/>
+                  </pic:nvPicPr>
+                  <pic:blipFill>
+                    <a:blip r:embed="rId20"/>
+                    <a:stretch>
+                      <a:fillRect/>
+                    </a:stretch>
+                  </pic:blipFill>
+                  <pic:spPr>
+                    <a:xfrm>
+                      <a:off x="0" y="0"/>
+                      <a:ext cx="3657600" cy="2755900"/>
+                    </a:xfrm>
+                    <a:prstGeom prst="rect">
+                      <a:avLst/>
+                    </a:prstGeom>
+                  </pic:spPr>
+                </pic:pic>
+              </a:graphicData>
+            </a:graphic>
+          </wp:inline>
+        </w:drawing>
+      </w:r>
+    </w:p>
+    <w:p>
+      <w:pPr>
+        <w:rPr>
+          <w:highlight w:val="yellow"/>
+        </w:rPr>
+      </w:pPr>
+      <w:r>
+        <w:rPr>
+          <w:highlight w:val="yellow"/>
+        </w:rPr>
+        <w:t>Mean:</w:t>
+      </w:r>
+      <w:r>
+        <w:rPr>
+          <w:highlight w:val="yellow"/>
+        </w:rPr>
+        <w:t xml:space="preserve"> </w:t>
+      </w:r>
+      <w:r>
+        <w:rPr>
+          <w:highlight w:val="yellow"/>
+        </w:rPr>
+        <w:t>49.41</w:t>
+      </w:r>
+    </w:p>
+    <w:p>
+      <w:r>
+        <w:rPr>
+          <w:highlight w:val="yellow"/>
+        </w:rPr>
+        <w:t>Standard Deviation:</w:t>
+      </w:r>
+      <w:r>
+        <w:t xml:space="preserve"> 1.80</w:t>
+      </w:r>
+    </w:p>
+    <w:p/>
+    <w:p>
+      <w:r>
+        <w:t xml:space="preserve">Columns </w:t>
+      </w:r>
+      <w:r>
+        <w:rPr>
+          <w:highlight w:val="yellow"/>
+        </w:rPr>
+        <w:t>x, y and x</w:t>
+      </w:r>
+      <w:r>
+        <w:t xml:space="preserve"> exhibited relatively symmetric, normal distributions, and thus were standardized via z-score. </w:t>
+      </w:r>
+      <w:r>
+        <w:rPr>
+          <w:highlight w:val="yellow"/>
+        </w:rPr>
+        <w:t>Columns a, b, and c</w:t>
+      </w:r>
+      <w:r>
+        <w:t xml:space="preserve"> had more of a skewed distribution, and were thus transformed via normalization.</w:t>
+      </w:r>
+    </w:p>
+    <w:p/>
     <w:p>
       <w:pPr>
         <w:pStyle w:val="ListParagraph"/>
@@ -3140,6 +5238,27 @@
     </w:p>
     <w:p>
       <w:pPr>
+        <w:rPr>
+          <w:b/>
+          <w:bCs/>
+        </w:rPr>
+      </w:pPr>
+    </w:p>
+    <w:p>
+      <w:r>
+        <w:t xml:space="preserve">Once the data had been cleansed and prepared, </w:t>
+      </w:r>
+    </w:p>
+    <w:p/>
+    <w:p>
+      <w:r>
+        <w:t>** feature importance</w:t>
+      </w:r>
+    </w:p>
+    <w:p/>
+    <w:p/>
+    <w:p>
+      <w:pPr>
         <w:pStyle w:val="ListParagraph"/>
         <w:numPr>
           <w:ilvl w:val="0"/>
@@ -3156,6 +5275,19 @@
           <w:bCs/>
         </w:rPr>
         <w:t>Results</w:t>
+      </w:r>
+    </w:p>
+    <w:p>
+      <w:pPr>
+        <w:rPr>
+          <w:b/>
+          <w:bCs/>
+        </w:rPr>
+      </w:pPr>
+    </w:p>
+    <w:p>
+      <w:r>
+        <w:t>To evaluate the accuracy of the predication for each model</w:t>
       </w:r>
     </w:p>
     <w:p>
@@ -3510,7 +5642,6 @@
                 <w:b/>
                 <w:bCs/>
               </w:rPr>
-              <w:lastRenderedPageBreak/>
               <w:t>2</w:t>
             </w:r>
           </w:p>
@@ -3958,7 +6089,7 @@
                 <w:bCs/>
               </w:rPr>
             </w:pPr>
-            <w:hyperlink r:id="rId10" w:history="1">
+            <w:hyperlink r:id="rId21" w:history="1">
               <w:r>
                 <w:rPr>
                   <w:rStyle w:val="Hyperlink"/>
@@ -4124,7 +6255,7 @@
                 <w:bCs/>
               </w:rPr>
             </w:pPr>
-            <w:hyperlink r:id="rId11" w:history="1">
+            <w:hyperlink r:id="rId22" w:history="1">
               <w:r>
                 <w:rPr>
                   <w:rStyle w:val="Hyperlink"/>
@@ -4286,7 +6417,7 @@
                 <w:bCs/>
               </w:rPr>
             </w:pPr>
-            <w:hyperlink r:id="rId12" w:history="1">
+            <w:hyperlink r:id="rId23" w:history="1">
               <w:r>
                 <w:rPr>
                   <w:rStyle w:val="Hyperlink"/>
@@ -4476,7 +6607,7 @@
                 <w:bCs/>
               </w:rPr>
             </w:pPr>
-            <w:hyperlink r:id="rId13" w:history="1">
+            <w:hyperlink r:id="rId24" w:history="1">
               <w:r>
                 <w:rPr>
                   <w:rStyle w:val="Hyperlink"/>
@@ -4638,7 +6769,7 @@
                 <w:bCs/>
               </w:rPr>
             </w:pPr>
-            <w:hyperlink r:id="rId14" w:history="1">
+            <w:hyperlink r:id="rId25" w:history="1">
               <w:r>
                 <w:rPr>
                   <w:rStyle w:val="Hyperlink"/>
@@ -4817,7 +6948,7 @@
                 <w:bCs/>
               </w:rPr>
             </w:pPr>
-            <w:hyperlink r:id="rId15" w:history="1">
+            <w:hyperlink r:id="rId26" w:history="1">
               <w:r>
                 <w:rPr>
                   <w:rStyle w:val="Hyperlink"/>
@@ -4980,6 +7111,134 @@
           </w:p>
         </w:tc>
       </w:tr>
+      <w:tr>
+        <w:tc>
+          <w:tcPr>
+            <w:tcW w:w="3770" w:type="dxa"/>
+          </w:tcPr>
+          <w:p>
+            <w:pPr>
+              <w:pStyle w:val="ListParagraph"/>
+              <w:ind w:left="0"/>
+            </w:pPr>
+            <w:r>
+              <w:t>Garmin Race Predictor</w:t>
+            </w:r>
+          </w:p>
+        </w:tc>
+        <w:tc>
+          <w:tcPr>
+            <w:tcW w:w="976" w:type="dxa"/>
+          </w:tcPr>
+          <w:p>
+            <w:pPr>
+              <w:pStyle w:val="ListParagraph"/>
+              <w:ind w:left="0"/>
+              <w:rPr>
+                <w:b/>
+                <w:bCs/>
+              </w:rPr>
+            </w:pPr>
+            <w:r>
+              <w:rPr>
+                <w:b/>
+                <w:bCs/>
+              </w:rPr>
+              <w:t>N/A</w:t>
+            </w:r>
+          </w:p>
+        </w:tc>
+        <w:tc>
+          <w:tcPr>
+            <w:tcW w:w="1390" w:type="dxa"/>
+          </w:tcPr>
+          <w:p>
+            <w:pPr>
+              <w:pStyle w:val="ListParagraph"/>
+              <w:ind w:left="0"/>
+              <w:rPr>
+                <w:b/>
+                <w:bCs/>
+              </w:rPr>
+            </w:pPr>
+            <w:r>
+              <w:rPr>
+                <w:b/>
+                <w:bCs/>
+              </w:rPr>
+              <w:t xml:space="preserve">Personal VO2 Max: 64 (as measured by </w:t>
+            </w:r>
+            <w:r>
+              <w:rPr>
+                <w:b/>
+                <w:bCs/>
+              </w:rPr>
+              <w:lastRenderedPageBreak/>
+              <w:t>Garmin watch)</w:t>
+            </w:r>
+          </w:p>
+        </w:tc>
+        <w:tc>
+          <w:tcPr>
+            <w:tcW w:w="1256" w:type="dxa"/>
+          </w:tcPr>
+          <w:p>
+            <w:pPr>
+              <w:pStyle w:val="ListParagraph"/>
+              <w:ind w:left="0"/>
+              <w:rPr>
+                <w:b/>
+                <w:bCs/>
+              </w:rPr>
+            </w:pPr>
+          </w:p>
+        </w:tc>
+        <w:tc>
+          <w:tcPr>
+            <w:tcW w:w="293" w:type="dxa"/>
+          </w:tcPr>
+          <w:p>
+            <w:pPr>
+              <w:pStyle w:val="ListParagraph"/>
+              <w:ind w:left="0"/>
+              <w:rPr>
+                <w:b/>
+                <w:bCs/>
+              </w:rPr>
+            </w:pPr>
+          </w:p>
+        </w:tc>
+        <w:tc>
+          <w:tcPr>
+            <w:tcW w:w="643" w:type="dxa"/>
+          </w:tcPr>
+          <w:p>
+            <w:pPr>
+              <w:pStyle w:val="ListParagraph"/>
+              <w:ind w:left="0"/>
+              <w:rPr>
+                <w:b/>
+                <w:bCs/>
+              </w:rPr>
+            </w:pPr>
+          </w:p>
+        </w:tc>
+        <w:tc>
+          <w:tcPr>
+            <w:tcW w:w="302" w:type="dxa"/>
+          </w:tcPr>
+          <w:p>
+            <w:pPr>
+              <w:pStyle w:val="ListParagraph"/>
+              <w:ind w:left="0"/>
+              <w:rPr>
+                <w:b/>
+                <w:bCs/>
+              </w:rPr>
+            </w:pPr>
+          </w:p>
+        </w:tc>
+      </w:tr>
     </w:tbl>
     <w:p>
       <w:pPr>
@@ -5171,12 +7430,128 @@
     </w:p>
     <w:p/>
     <w:p>
+      <w:r>
+        <w:t>** The</w:t>
+      </w:r>
+      <w:r>
+        <w:t xml:space="preserve"> data in the</w:t>
+      </w:r>
+      <w:r>
+        <w:t xml:space="preserve"> </w:t>
+      </w:r>
+      <w:proofErr w:type="spellStart"/>
+      <w:r>
+        <w:t>avg_temp</w:t>
+      </w:r>
+      <w:proofErr w:type="spellEnd"/>
+      <w:r>
+        <w:t xml:space="preserve"> </w:t>
+      </w:r>
+      <w:r>
+        <w:t xml:space="preserve">column </w:t>
+      </w:r>
+      <w:r>
+        <w:t xml:space="preserve">was added to the activity </w:t>
+      </w:r>
+      <w:proofErr w:type="spellStart"/>
+      <w:r>
+        <w:t>dat</w:t>
+      </w:r>
+      <w:r>
+        <w:t>aframe</w:t>
+      </w:r>
+      <w:proofErr w:type="spellEnd"/>
+      <w:r>
+        <w:t xml:space="preserve"> from an external weather data source and relied on the activity’s coordinates and date-time columns to populate. Thus, any null values in the </w:t>
+      </w:r>
+      <w:proofErr w:type="spellStart"/>
+      <w:r>
+        <w:t>start_date_local</w:t>
+      </w:r>
+      <w:proofErr w:type="spellEnd"/>
+      <w:r>
+        <w:t xml:space="preserve"> and </w:t>
+      </w:r>
+      <w:proofErr w:type="spellStart"/>
+      <w:r>
+        <w:t>start_latlng</w:t>
+      </w:r>
+      <w:proofErr w:type="spellEnd"/>
+      <w:r>
+        <w:t xml:space="preserve"> columns had to be addressed first, then the </w:t>
+      </w:r>
+      <w:proofErr w:type="spellStart"/>
+      <w:r>
+        <w:t>avg_temp</w:t>
+      </w:r>
+      <w:proofErr w:type="spellEnd"/>
+      <w:r>
+        <w:t xml:space="preserve"> column was populated, and finally the null values in the </w:t>
+      </w:r>
+      <w:proofErr w:type="spellStart"/>
+      <w:r>
+        <w:t>avg_temp</w:t>
+      </w:r>
+      <w:proofErr w:type="spellEnd"/>
+      <w:r>
+        <w:t xml:space="preserve"> column could be addressed </w:t>
+      </w:r>
+      <w:r>
+        <w:t>using the</w:t>
+      </w:r>
+      <w:r>
+        <w:t xml:space="preserve"> mean</w:t>
+      </w:r>
+      <w:r>
+        <w:t xml:space="preserve"> </w:t>
+      </w:r>
+      <w:proofErr w:type="spellStart"/>
+      <w:r>
+        <w:t>av</w:t>
+      </w:r>
+      <w:r>
+        <w:t>g_temp</w:t>
+      </w:r>
+      <w:proofErr w:type="spellEnd"/>
+      <w:r>
+        <w:t xml:space="preserve"> </w:t>
+      </w:r>
+      <w:r>
+        <w:t>value to populate</w:t>
+      </w:r>
+      <w:r>
+        <w:t>.</w:t>
+      </w:r>
+    </w:p>
+    <w:p/>
+    <w:p>
+      <w:r>
+        <w:t xml:space="preserve">WORKS CITED – </w:t>
+      </w:r>
+      <w:r>
+        <w:rPr>
+          <w:highlight w:val="yellow"/>
+        </w:rPr>
+        <w:t xml:space="preserve">needs to be formatted / </w:t>
+      </w:r>
+      <w:proofErr w:type="gramStart"/>
+      <w:r>
+        <w:rPr>
+          <w:highlight w:val="yellow"/>
+        </w:rPr>
+        <w:t>alphabetized</w:t>
+      </w:r>
+      <w:proofErr w:type="gramEnd"/>
+      <w:r>
+        <w:t xml:space="preserve"> </w:t>
+      </w:r>
+    </w:p>
+    <w:p>
       <w:pPr>
         <w:spacing w:before="100" w:beforeAutospacing="1" w:after="100" w:afterAutospacing="1"/>
         <w:ind w:left="567" w:hanging="567"/>
       </w:pPr>
       <w:r>
-        <w:lastRenderedPageBreak/>
         <w:t xml:space="preserve">Angus, S. D. (2023, November 16). </w:t>
       </w:r>
       <w:r>
@@ -5385,7 +7760,7 @@
         </w:rPr>
         <w:t>(6), 875–883. </w:t>
       </w:r>
-      <w:hyperlink r:id="rId16" w:history="1">
+      <w:hyperlink r:id="rId27" w:history="1">
         <w:r>
           <w:rPr>
             <w:rFonts w:ascii="Segoe UI" w:hAnsi="Segoe UI" w:cs="Segoe UI"/>
@@ -5533,7 +7908,7 @@
         </w:rPr>
         <w:t xml:space="preserve">(6), 2435–2445. </w:t>
       </w:r>
-      <w:hyperlink r:id="rId17" w:history="1">
+      <w:hyperlink r:id="rId28" w:history="1">
         <w:r>
           <w:rPr>
             <w:rStyle w:val="Hyperlink"/>
@@ -5554,12 +7929,13 @@
           <w:i/>
           <w:iCs/>
         </w:rPr>
+        <w:lastRenderedPageBreak/>
         <w:t>Cameron Race Time Prediction Formula and Calculator</w:t>
       </w:r>
       <w:r>
         <w:t xml:space="preserve">. Running Time Prediction Calculator | Cameron Formula. (n.d.). </w:t>
       </w:r>
-      <w:hyperlink r:id="rId18" w:history="1">
+      <w:hyperlink r:id="rId29" w:history="1">
         <w:r>
           <w:rPr>
             <w:rStyle w:val="Hyperlink"/>
@@ -5738,7 +8114,7 @@
         </w:rPr>
         <w:t>, 54. </w:t>
       </w:r>
-      <w:hyperlink r:id="rId19" w:history="1">
+      <w:hyperlink r:id="rId30" w:history="1">
         <w:r>
           <w:rPr>
             <w:rFonts w:ascii="Segoe UI" w:hAnsi="Segoe UI" w:cs="Segoe UI"/>
@@ -5802,7 +8178,7 @@
         </w:rPr>
         <w:t>. International journal of exercise science. </w:t>
       </w:r>
-      <w:hyperlink r:id="rId20" w:history="1">
+      <w:hyperlink r:id="rId31" w:history="1">
         <w:r>
           <w:rPr>
             <w:rFonts w:ascii="Segoe UI" w:hAnsi="Segoe UI" w:cs="Segoe UI"/>
@@ -5821,7 +8197,6 @@
         <w:ind w:left="567" w:hanging="567"/>
       </w:pPr>
       <w:r>
-        <w:lastRenderedPageBreak/>
         <w:t xml:space="preserve">Douglas-Walton, J. (2020, May 20). </w:t>
       </w:r>
       <w:r>
@@ -5834,7 +8209,7 @@
       <w:r>
         <w:t xml:space="preserve">. HFE. </w:t>
       </w:r>
-      <w:hyperlink r:id="rId21" w:history="1">
+      <w:hyperlink r:id="rId32" w:history="1">
         <w:r>
           <w:rPr>
             <w:rStyle w:val="Hyperlink"/>
@@ -5894,8 +8269,52 @@
         <w:t>Predicted race times on app or Garmin Connect website.</w:t>
       </w:r>
       <w:r>
-        <w:t xml:space="preserve"> Predicted race times on app or Garmin Connect website. - Forerunner 645/645 M - Running/Multisport - Garmin Forums. https://forums.garmin.com/sports-fitness/running-multisport/f/forerunner-645-645-m/244367/predicted-race-times-on-app-or-garmin-connect-website </w:t>
-      </w:r>
+        <w:t xml:space="preserve"> Predicted race times on app or Garmin Connect website. - Forerunner 645/645 M - Running/Multisport - Garmin Forums. </w:t>
+      </w:r>
+      <w:hyperlink r:id="rId33" w:history="1">
+        <w:r>
+          <w:rPr>
+            <w:rStyle w:val="Hyperlink"/>
+          </w:rPr>
+          <w:t>https://forums.garmin.com/sports-fitness/running-multisport/f/forerunner-645-645-m/244367/predicted-race-times-on-app-or-garmin-connect-website</w:t>
+        </w:r>
+      </w:hyperlink>
+      <w:r>
+        <w:t xml:space="preserve"> </w:t>
+      </w:r>
+    </w:p>
+    <w:p>
+      <w:pPr>
+        <w:pStyle w:val="NormalWeb"/>
+        <w:ind w:left="567" w:hanging="567"/>
+      </w:pPr>
+      <w:proofErr w:type="spellStart"/>
+      <w:r>
+        <w:t>Lewinson</w:t>
+      </w:r>
+      <w:proofErr w:type="spellEnd"/>
+      <w:r>
+        <w:t xml:space="preserve">, E. (2022, August 21). </w:t>
+      </w:r>
+      <w:r>
+        <w:rPr>
+          <w:i/>
+          <w:iCs/>
+        </w:rPr>
+        <w:t>Three approaches to encoding time information as features for ML Models</w:t>
+      </w:r>
+      <w:r>
+        <w:t>. NVIDIA Technical Blog. https://developer.nvidia.com/blog/three-approaches-to-encoding-time-information-as-features-for-ml-models/#:~:text=We%20can%20use%20the%20following,time%20feature%20into%20tw</w:t>
+      </w:r>
+      <w:r>
+        <w:lastRenderedPageBreak/>
+        <w:t xml:space="preserve">o%20features.&amp;text=In%20the%20snippet%20below%2C%20we,using%20the%20sine%2Fcosine%20transformations </w:t>
+      </w:r>
+    </w:p>
+    <w:p>
+      <w:pPr>
+        <w:pStyle w:val="NormalWeb"/>
+      </w:pPr>
     </w:p>
     <w:p>
       <w:pPr>
@@ -5955,7 +8374,7 @@
         </w:rPr>
         <w:t>(3), 585–591. </w:t>
       </w:r>
-      <w:hyperlink r:id="rId22" w:history="1">
+      <w:hyperlink r:id="rId34" w:history="1">
         <w:r>
           <w:rPr>
             <w:rFonts w:ascii="Segoe UI" w:hAnsi="Segoe UI" w:cs="Segoe UI"/>
@@ -5980,6 +8399,48 @@
     </w:p>
     <w:p>
       <w:pPr>
+        <w:pStyle w:val="NormalWeb"/>
+        <w:ind w:left="567" w:hanging="567"/>
+      </w:pPr>
+      <w:proofErr w:type="spellStart"/>
+      <w:r>
+        <w:t>Meteostat</w:t>
+      </w:r>
+      <w:proofErr w:type="spellEnd"/>
+      <w:r>
+        <w:t xml:space="preserve">. (n.d.). </w:t>
+      </w:r>
+      <w:r>
+        <w:rPr>
+          <w:i/>
+          <w:iCs/>
+        </w:rPr>
+        <w:t>Python Library</w:t>
+      </w:r>
+      <w:r>
+        <w:t xml:space="preserve">. </w:t>
+      </w:r>
+      <w:proofErr w:type="spellStart"/>
+      <w:r>
+        <w:t>Meteostat</w:t>
+      </w:r>
+      <w:proofErr w:type="spellEnd"/>
+      <w:r>
+        <w:t xml:space="preserve"> Developers. https://dev.meteostat.net/python/ </w:t>
+      </w:r>
+    </w:p>
+    <w:p>
+      <w:pPr>
+        <w:rPr>
+          <w:rFonts w:ascii="Segoe UI" w:hAnsi="Segoe UI" w:cs="Segoe UI"/>
+          <w:color w:val="333333"/>
+          <w:sz w:val="21"/>
+          <w:szCs w:val="21"/>
+        </w:rPr>
+      </w:pPr>
+    </w:p>
+    <w:p>
+      <w:pPr>
         <w:spacing w:before="100" w:beforeAutospacing="1" w:after="100" w:afterAutospacing="1"/>
         <w:ind w:left="567" w:hanging="567"/>
       </w:pPr>
@@ -6064,7 +8525,7 @@
       <w:r>
         <w:t xml:space="preserve">(1), 35–49. </w:t>
       </w:r>
-      <w:hyperlink r:id="rId23" w:history="1">
+      <w:hyperlink r:id="rId35" w:history="1">
         <w:r>
           <w:rPr>
             <w:color w:val="0000FF"/>
@@ -6268,7 +8729,7 @@
         </w:rPr>
         <w:t>(2), 213–218. </w:t>
       </w:r>
-      <w:hyperlink r:id="rId24" w:history="1">
+      <w:hyperlink r:id="rId36" w:history="1">
         <w:r>
           <w:rPr>
             <w:rStyle w:val="Hyperlink"/>
@@ -6324,6 +8785,38 @@
         <w:pStyle w:val="NormalWeb"/>
         <w:ind w:left="567" w:hanging="567"/>
       </w:pPr>
+      <w:proofErr w:type="spellStart"/>
+      <w:r>
+        <w:t>Jaadi</w:t>
+      </w:r>
+      <w:proofErr w:type="spellEnd"/>
+      <w:r>
+        <w:t xml:space="preserve">, Z. (2023, August 4). </w:t>
+      </w:r>
+      <w:r>
+        <w:rPr>
+          <w:i/>
+          <w:iCs/>
+        </w:rPr>
+        <w:t>When and why to standardize your data</w:t>
+      </w:r>
+      <w:r>
+        <w:t xml:space="preserve">. Built In. </w:t>
+      </w:r>
+      <w:proofErr w:type="gramStart"/>
+      <w:r>
+        <w:t>https://builtin.com/data-science/when-and-why-standardize-your-data</w:t>
+      </w:r>
+      <w:proofErr w:type="gramEnd"/>
+      <w:r>
+        <w:t xml:space="preserve"> </w:t>
+      </w:r>
+    </w:p>
+    <w:p>
+      <w:pPr>
+        <w:pStyle w:val="NormalWeb"/>
+        <w:ind w:left="567" w:hanging="567"/>
+      </w:pPr>
       <w:r>
         <w:t xml:space="preserve">Jordan, K. (n.d.). </w:t>
       </w:r>
@@ -6396,7 +8889,7 @@
         </w:rPr>
         <w:t xml:space="preserve">(9), 2949–2954. </w:t>
       </w:r>
-      <w:hyperlink r:id="rId25" w:history="1">
+      <w:hyperlink r:id="rId37" w:history="1">
         <w:r>
           <w:rPr>
             <w:rStyle w:val="Hyperlink"/>
@@ -6413,22 +8906,17 @@
         <w:ind w:left="567" w:hanging="567"/>
       </w:pPr>
       <w:r>
+        <w:t xml:space="preserve">Kumar, D. (2021, June 20). </w:t>
+      </w:r>
+      <w:r>
         <w:rPr>
           <w:i/>
           <w:iCs/>
         </w:rPr>
-        <w:t>Race Finish Time Predictor</w:t>
-      </w:r>
-      <w:r>
-        <w:t xml:space="preserve">. </w:t>
-      </w:r>
-      <w:proofErr w:type="spellStart"/>
-      <w:r>
-        <w:t>SportTracks</w:t>
-      </w:r>
-      <w:proofErr w:type="spellEnd"/>
-      <w:r>
-        <w:t xml:space="preserve">. (n.d.). https://sporttracks.mobi/labs/race-finish-time-predictor </w:t>
+        <w:t>Introduction to data preprocessing in Machine Learning</w:t>
+      </w:r>
+      <w:r>
+        <w:t xml:space="preserve">. Medium. https://towardsdatascience.com/introduction-to-data-preprocessing-in-machine-learning-a9fa83a5dc9d </w:t>
       </w:r>
     </w:p>
     <w:p>
@@ -6441,10 +8929,18 @@
           <w:i/>
           <w:iCs/>
         </w:rPr>
-        <w:t>Race Time Calculator: Predict your race finish times</w:t>
-      </w:r>
-      <w:r>
-        <w:t xml:space="preserve">. Marathon Handbook. (2023, November 13). https://marathonhandbook.com/race-time-calculator/ </w:t>
+        <w:t>Race Finish Time Predictor</w:t>
+      </w:r>
+      <w:r>
+        <w:t xml:space="preserve">. </w:t>
+      </w:r>
+      <w:proofErr w:type="spellStart"/>
+      <w:r>
+        <w:t>SportTracks</w:t>
+      </w:r>
+      <w:proofErr w:type="spellEnd"/>
+      <w:r>
+        <w:t xml:space="preserve">. (n.d.). https://sporttracks.mobi/labs/race-finish-time-predictor </w:t>
       </w:r>
     </w:p>
     <w:p>
@@ -6453,13 +8949,29 @@
         <w:ind w:left="567" w:hanging="567"/>
       </w:pPr>
       <w:r>
-        <w:t xml:space="preserve">Radford, S. (2023, February 4). </w:t>
-      </w:r>
-      <w:r>
         <w:rPr>
           <w:i/>
           <w:iCs/>
         </w:rPr>
+        <w:t>Race Time Calculator: Predict your race finish times</w:t>
+      </w:r>
+      <w:r>
+        <w:t xml:space="preserve">. Marathon Handbook. (2023, November 13). https://marathonhandbook.com/race-time-calculator/ </w:t>
+      </w:r>
+    </w:p>
+    <w:p>
+      <w:pPr>
+        <w:pStyle w:val="NormalWeb"/>
+        <w:ind w:left="567" w:hanging="567"/>
+      </w:pPr>
+      <w:r>
+        <w:t xml:space="preserve">Radford, S. (2023, February 4). </w:t>
+      </w:r>
+      <w:r>
+        <w:rPr>
+          <w:i/>
+          <w:iCs/>
+        </w:rPr>
         <w:t>Riegel’s formula</w:t>
       </w:r>
       <w:r>
@@ -6473,6 +8985,36 @@
       <w:r>
         <w:t xml:space="preserve">. https://trainasone.com/ufaq/riegels-formula/#:~:text=T2%20%3D%20T1%20x%20(D2%20%2F%20D1)%20%5E%201.06&amp;text=D1%20%3D%20Previous%20race%20distance,race%20time%20for%20upcoming%20race </w:t>
       </w:r>
+    </w:p>
+    <w:p>
+      <w:pPr>
+        <w:pStyle w:val="NormalWeb"/>
+        <w:ind w:left="567" w:hanging="567"/>
+      </w:pPr>
+      <w:proofErr w:type="spellStart"/>
+      <w:r>
+        <w:t>Saha</w:t>
+      </w:r>
+      <w:proofErr w:type="spellEnd"/>
+      <w:r>
+        <w:t xml:space="preserve">, D. (2023, January 25). </w:t>
+      </w:r>
+      <w:r>
+        <w:rPr>
+          <w:i/>
+          <w:iCs/>
+        </w:rPr>
+        <w:t>Top 10+ missing data imputation strategies in Pandas</w:t>
+      </w:r>
+      <w:r>
+        <w:t xml:space="preserve">. Medium. https://dsdojo.medium.com/top-6-missing-data-imputation-strategies-in-pandas-3a7090518e8a </w:t>
+      </w:r>
+    </w:p>
+    <w:p>
+      <w:pPr>
+        <w:pStyle w:val="NormalWeb"/>
+        <w:ind w:left="567" w:hanging="567"/>
+      </w:pPr>
     </w:p>
     <w:p>
       <w:pPr>
@@ -6498,7 +9040,51 @@
       </w:r>
       <w:proofErr w:type="spellEnd"/>
       <w:r>
-        <w:t xml:space="preserve">. https://www.medicaleconomics.com/view/consumers-are-ready-for-personalized-health-care-data-can-make-it-happen- </w:t>
+        <w:t xml:space="preserve">. </w:t>
+      </w:r>
+      <w:hyperlink r:id="rId38" w:history="1">
+        <w:r>
+          <w:rPr>
+            <w:rStyle w:val="Hyperlink"/>
+          </w:rPr>
+          <w:t>https://www.medicaleconomics.com/view/consumers-are-ready-for-personalized-health-care-data-can-make-it-happen-</w:t>
+        </w:r>
+      </w:hyperlink>
+      <w:r>
+        <w:t xml:space="preserve"> </w:t>
+      </w:r>
+    </w:p>
+    <w:p>
+      <w:pPr>
+        <w:pStyle w:val="NormalWeb"/>
+        <w:ind w:left="567" w:hanging="567"/>
+      </w:pPr>
+      <w:proofErr w:type="spellStart"/>
+      <w:r>
+        <w:t>Simplilearn</w:t>
+      </w:r>
+      <w:proofErr w:type="spellEnd"/>
+      <w:r>
+        <w:t xml:space="preserve">. (2023, August 16). </w:t>
+      </w:r>
+      <w:r>
+        <w:rPr>
+          <w:i/>
+          <w:iCs/>
+        </w:rPr>
+        <w:t xml:space="preserve">Introduction to data imputation: </w:t>
+      </w:r>
+      <w:proofErr w:type="spellStart"/>
+      <w:r>
+        <w:rPr>
+          <w:i/>
+          <w:iCs/>
+        </w:rPr>
+        <w:t>Simplilearn</w:t>
+      </w:r>
+      <w:proofErr w:type="spellEnd"/>
+      <w:r>
+        <w:t xml:space="preserve">. Simplilearn.com. https://www.simplilearn.com/data-imputation-article </w:t>
       </w:r>
     </w:p>
     <w:p>
@@ -6506,6 +9092,12 @@
         <w:spacing w:before="100" w:beforeAutospacing="1" w:after="100" w:afterAutospacing="1"/>
         <w:ind w:left="567" w:hanging="567"/>
       </w:pPr>
+    </w:p>
+    <w:p>
+      <w:pPr>
+        <w:spacing w:before="100" w:beforeAutospacing="1" w:after="100" w:afterAutospacing="1"/>
+        <w:ind w:left="567" w:hanging="567"/>
+      </w:pPr>
       <w:r>
         <w:t>Statis</w:t>
       </w:r>
@@ -6525,7 +9117,7 @@
       <w:r>
         <w:t xml:space="preserve">. Statista. </w:t>
       </w:r>
-      <w:hyperlink r:id="rId26" w:history="1">
+      <w:hyperlink r:id="rId39" w:history="1">
         <w:r>
           <w:rPr>
             <w:rStyle w:val="Hyperlink"/>
@@ -6542,27 +9134,43 @@
         <w:pStyle w:val="NormalWeb"/>
         <w:ind w:left="567" w:hanging="567"/>
       </w:pPr>
-      <w:bookmarkStart w:id="8" w:name="OLE_LINK6"/>
-      <w:r>
-        <w:t>Thomson</w:t>
-      </w:r>
-      <w:bookmarkEnd w:id="8"/>
-      <w:r>
-        <w:t xml:space="preserve">, </w:t>
-      </w:r>
-      <w:proofErr w:type="spellStart"/>
-      <w:r>
-        <w:t>Nuss</w:t>
-      </w:r>
-      <w:proofErr w:type="spellEnd"/>
-      <w:r>
-        <w:t xml:space="preserve">, K., &amp; Comstock, A. (2018, September 6). </w:t>
-      </w:r>
       <w:r>
         <w:rPr>
           <w:i/>
           <w:iCs/>
         </w:rPr>
+        <w:t>Strava API V3</w:t>
+      </w:r>
+      <w:r>
+        <w:t xml:space="preserve">. Strava Developers. (n.d.). https://developers.strava.com/docs/reference/ </w:t>
+      </w:r>
+    </w:p>
+    <w:p>
+      <w:pPr>
+        <w:pStyle w:val="NormalWeb"/>
+        <w:ind w:left="567" w:hanging="567"/>
+      </w:pPr>
+      <w:bookmarkStart w:id="8" w:name="OLE_LINK6"/>
+      <w:r>
+        <w:t>Thomson</w:t>
+      </w:r>
+      <w:bookmarkEnd w:id="8"/>
+      <w:r>
+        <w:t xml:space="preserve">, </w:t>
+      </w:r>
+      <w:proofErr w:type="spellStart"/>
+      <w:r>
+        <w:t>Nuss</w:t>
+      </w:r>
+      <w:proofErr w:type="spellEnd"/>
+      <w:r>
+        <w:t xml:space="preserve">, K., &amp; Comstock, A. (2018, September 6). </w:t>
+      </w:r>
+      <w:r>
+        <w:rPr>
+          <w:i/>
+          <w:iCs/>
+        </w:rPr>
         <w:t>Heart rate measures from the Apple Watch, Fitbit charge HR 2, and ...</w:t>
       </w:r>
       <w:r>
@@ -6591,6 +9199,7 @@
           <w:sz w:val="21"/>
           <w:szCs w:val="21"/>
         </w:rPr>
+        <w:lastRenderedPageBreak/>
         <w:t xml:space="preserve">Lara, B., </w:t>
       </w:r>
       <w:proofErr w:type="spellStart"/>
@@ -6673,7 +9282,7 @@
         </w:rPr>
         <w:t>(2), 1003–1008. </w:t>
       </w:r>
-      <w:hyperlink r:id="rId27" w:history="1">
+      <w:hyperlink r:id="rId40" w:history="1">
         <w:r>
           <w:rPr>
             <w:rFonts w:ascii="Segoe UI" w:hAnsi="Segoe UI" w:cs="Segoe UI"/>
@@ -6855,7 +9464,7 @@
         </w:rPr>
         <w:t xml:space="preserve">(5), 530–540. </w:t>
       </w:r>
-      <w:hyperlink r:id="rId28" w:history="1">
+      <w:hyperlink r:id="rId41" w:history="1">
         <w:r>
           <w:rPr>
             <w:rStyle w:val="Hyperlink"/>
@@ -6868,6 +9477,39 @@
     </w:p>
     <w:p>
       <w:pPr>
+        <w:pStyle w:val="NormalWeb"/>
+        <w:ind w:left="567" w:hanging="567"/>
+      </w:pPr>
+      <w:proofErr w:type="gramStart"/>
+      <w:r>
+        <w:rPr>
+          <w:i/>
+          <w:iCs/>
+        </w:rPr>
+        <w:t>Pandas</w:t>
+      </w:r>
+      <w:proofErr w:type="gramEnd"/>
+      <w:r>
+        <w:rPr>
+          <w:i/>
+          <w:iCs/>
+        </w:rPr>
+        <w:t xml:space="preserve"> documentation</w:t>
+      </w:r>
+      <w:r>
+        <w:t xml:space="preserve">. </w:t>
+      </w:r>
+      <w:proofErr w:type="gramStart"/>
+      <w:r>
+        <w:t>pandas</w:t>
+      </w:r>
+      <w:proofErr w:type="gramEnd"/>
+      <w:r>
+        <w:t xml:space="preserve"> documentation - pandas 2.1.3 documentation. (n.d.). https://pandas.pydata.org/docs/ </w:t>
+      </w:r>
+    </w:p>
+    <w:p>
+      <w:pPr>
         <w:rPr>
           <w:rFonts w:ascii="Segoe UI" w:hAnsi="Segoe UI" w:cs="Segoe UI"/>
           <w:color w:val="333333"/>
@@ -6948,7 +9590,7 @@
         </w:rPr>
         <w:t>(1), 281–294. </w:t>
       </w:r>
-      <w:hyperlink r:id="rId29" w:history="1">
+      <w:hyperlink r:id="rId42" w:history="1">
         <w:r>
           <w:rPr>
             <w:rStyle w:val="Hyperlink"/>
@@ -6976,7 +9618,6 @@
       </w:pPr>
       <w:proofErr w:type="spellStart"/>
       <w:r>
-        <w:lastRenderedPageBreak/>
         <w:t>Plymire</w:t>
       </w:r>
       <w:proofErr w:type="spellEnd"/>
@@ -7003,7 +9644,7 @@
       <w:r>
         <w:t xml:space="preserve">(3), 297–315. </w:t>
       </w:r>
-      <w:hyperlink r:id="rId30" w:history="1">
+      <w:hyperlink r:id="rId43" w:history="1">
         <w:r>
           <w:rPr>
             <w:color w:val="0000FF"/>
@@ -7075,7 +9716,7 @@
       <w:r>
         <w:t xml:space="preserve">. Runner’s World. </w:t>
       </w:r>
-      <w:hyperlink r:id="rId31" w:history="1">
+      <w:hyperlink r:id="rId44" w:history="1">
         <w:r>
           <w:rPr>
             <w:rStyle w:val="Hyperlink"/>
@@ -7205,7 +9846,7 @@
         </w:rPr>
         <w:t>(1), 22458. </w:t>
       </w:r>
-      <w:hyperlink r:id="rId32" w:history="1">
+      <w:hyperlink r:id="rId45" w:history="1">
         <w:r>
           <w:rPr>
             <w:rStyle w:val="Hyperlink"/>
@@ -7262,7 +9903,7 @@
         </w:rPr>
         <w:t>. Medical News Today. </w:t>
       </w:r>
-      <w:hyperlink r:id="rId33" w:anchor=":~:text=It%20assists%20in%20cell%20respiration,to%20hyperlactatemia%20and%20lactic%20acidosis" w:history="1">
+      <w:hyperlink r:id="rId46" w:anchor=":~:text=It%20assists%20in%20cell%20respiration,to%20hyperlactatemia%20and%20lactic%20acidosis" w:history="1">
         <w:r>
           <w:rPr>
             <w:rStyle w:val="Hyperlink"/>
@@ -7302,6 +9943,7 @@
           <w:sz w:val="21"/>
           <w:szCs w:val="21"/>
         </w:rPr>
+        <w:lastRenderedPageBreak/>
         <w:t>Saunders PU</w:t>
       </w:r>
       <w:r>
@@ -7463,7 +10105,7 @@
         </w:rPr>
         <w:t xml:space="preserve"> 1985). </w:t>
       </w:r>
-      <w:hyperlink r:id="rId34" w:history="1">
+      <w:hyperlink r:id="rId47" w:history="1">
         <w:r>
           <w:rPr>
             <w:rStyle w:val="Hyperlink"/>
@@ -7478,6 +10120,31 @@
     </w:p>
     <w:p>
       <w:pPr>
+        <w:pStyle w:val="NormalWeb"/>
+        <w:ind w:left="567" w:hanging="567"/>
+      </w:pPr>
+      <w:r>
+        <w:t xml:space="preserve">Strava. (2023, January 13). </w:t>
+      </w:r>
+      <w:r>
+        <w:rPr>
+          <w:i/>
+          <w:iCs/>
+        </w:rPr>
+        <w:t>Strava features complete overview</w:t>
+      </w:r>
+      <w:r>
+        <w:t xml:space="preserve">. Complete Overview of Strava Features. https://communityhub.strava.com/t5/athlete-knowledge-base/strava-features-complete-overview/ta-p/275 </w:t>
+      </w:r>
+    </w:p>
+    <w:p>
+      <w:pPr>
+        <w:spacing w:before="100" w:beforeAutospacing="1" w:after="100" w:afterAutospacing="1"/>
+        <w:ind w:left="567" w:hanging="567"/>
+      </w:pPr>
+    </w:p>
+    <w:p>
+      <w:pPr>
         <w:rPr>
           <w:rFonts w:ascii="Segoe UI" w:hAnsi="Segoe UI" w:cs="Segoe UI"/>
           <w:color w:val="333333"/>
@@ -7514,7 +10181,7 @@
         </w:rPr>
         <w:t>. UC Davis Sports Medicine. </w:t>
       </w:r>
-      <w:hyperlink r:id="rId35" w:history="1">
+      <w:hyperlink r:id="rId48" w:history="1">
         <w:r>
           <w:rPr>
             <w:rStyle w:val="Hyperlink"/>
@@ -7620,7 +10287,7 @@
         </w:rPr>
         <w:t>. Frontiers in cardiovascular medicine. </w:t>
       </w:r>
-      <w:hyperlink r:id="rId36" w:history="1">
+      <w:hyperlink r:id="rId49" w:history="1">
         <w:r>
           <w:rPr>
             <w:rStyle w:val="Hyperlink"/>
@@ -7796,6 +10463,44 @@
   <w16cid:commentId w16cid:paraId="7CD387C5" w16cid:durableId="3406758D"/>
   <w16cid:commentId w16cid:paraId="55953087" w16cid:durableId="18B01C55"/>
 </w16cid:commentsIds>
+</file>
+
+<file path=word/endnotes.xml><?xml version="1.0" encoding="utf-8"?>
+<w:endnotes xmlns:wpc="http://schemas.microsoft.com/office/word/2010/wordprocessingCanvas" xmlns:cx="http://schemas.microsoft.com/office/drawing/2014/chartex" xmlns:cx1="http://schemas.microsoft.com/office/drawing/2015/9/8/chartex" xmlns:cx2="http://schemas.microsoft.com/office/drawing/2015/10/21/chartex" xmlns:cx3="http://schemas.microsoft.com/office/drawing/2016/5/9/chartex" xmlns:cx4="http://schemas.microsoft.com/office/drawing/2016/5/10/chartex" xmlns:cx5="http://schemas.microsoft.com/office/drawing/2016/5/11/chartex" xmlns:cx6="http://schemas.microsoft.com/office/drawing/2016/5/12/chartex" xmlns:cx7="http://schemas.microsoft.com/office/drawing/2016/5/13/chartex" xmlns:cx8="http://schemas.microsoft.com/office/drawing/2016/5/14/chartex" xmlns:mc="http://schemas.openxmlformats.org/markup-compatibility/2006" xmlns:aink="http://schemas.microsoft.com/office/drawing/2016/ink" xmlns:am3d="http://schemas.microsoft.com/office/drawing/2017/model3d" xmlns:o="urn:schemas-microsoft-com:office:office" xmlns:oel="http://schemas.microsoft.com/office/2019/extlst" xmlns:r="http://schemas.openxmlformats.org/officeDocument/2006/relationships" xmlns:m="http://schemas.openxmlformats.org/officeDocument/2006/math" xmlns:v="urn:schemas-microsoft-com:vml" xmlns:wp14="http://schemas.microsoft.com/office/word/2010/wordprocessingDrawing" xmlns:wp="http://schemas.openxmlformats.org/drawingml/2006/wordprocessingDrawing" xmlns:w10="urn:schemas-microsoft-com:office:word" xmlns:w="http://schemas.openxmlformats.org/wordprocessingml/2006/main" xmlns:w14="http://schemas.microsoft.com/office/word/2010/wordml" xmlns:w15="http://schemas.microsoft.com/office/word/2012/wordml" xmlns:w16cex="http://schemas.microsoft.com/office/word/2018/wordml/cex" xmlns:w16cid="http://schemas.microsoft.com/office/word/2016/wordml/cid" xmlns:w16="http://schemas.microsoft.com/office/word/2018/wordml" xmlns:w16sdtdh="http://schemas.microsoft.com/office/word/2020/wordml/sdtdatahash" xmlns:w16se="http://schemas.microsoft.com/office/word/2015/wordml/symex" xmlns:wpg="http://schemas.microsoft.com/office/word/2010/wordprocessingGroup" xmlns:wpi="http://schemas.microsoft.com/office/word/2010/wordprocessingInk" xmlns:wne="http://schemas.microsoft.com/office/word/2006/wordml" xmlns:wps="http://schemas.microsoft.com/office/word/2010/wordprocessingShape" mc:Ignorable="w14 w15 w16se w16cid w16 w16cex w16sdtdh wp14">
+  <w:endnote w:type="separator" w:id="-1">
+    <w:p>
+      <w:r>
+        <w:separator/>
+      </w:r>
+    </w:p>
+  </w:endnote>
+  <w:endnote w:type="continuationSeparator" w:id="0">
+    <w:p>
+      <w:r>
+        <w:continuationSeparator/>
+      </w:r>
+    </w:p>
+  </w:endnote>
+</w:endnotes>
+</file>
+
+<file path=word/footnotes.xml><?xml version="1.0" encoding="utf-8"?>
+<w:footnotes xmlns:wpc="http://schemas.microsoft.com/office/word/2010/wordprocessingCanvas" xmlns:cx="http://schemas.microsoft.com/office/drawing/2014/chartex" xmlns:cx1="http://schemas.microsoft.com/office/drawing/2015/9/8/chartex" xmlns:cx2="http://schemas.microsoft.com/office/drawing/2015/10/21/chartex" xmlns:cx3="http://schemas.microsoft.com/office/drawing/2016/5/9/chartex" xmlns:cx4="http://schemas.microsoft.com/office/drawing/2016/5/10/chartex" xmlns:cx5="http://schemas.microsoft.com/office/drawing/2016/5/11/chartex" xmlns:cx6="http://schemas.microsoft.com/office/drawing/2016/5/12/chartex" xmlns:cx7="http://schemas.microsoft.com/office/drawing/2016/5/13/chartex" xmlns:cx8="http://schemas.microsoft.com/office/drawing/2016/5/14/chartex" xmlns:mc="http://schemas.openxmlformats.org/markup-compatibility/2006" xmlns:aink="http://schemas.microsoft.com/office/drawing/2016/ink" xmlns:am3d="http://schemas.microsoft.com/office/drawing/2017/model3d" xmlns:o="urn:schemas-microsoft-com:office:office" xmlns:oel="http://schemas.microsoft.com/office/2019/extlst" xmlns:r="http://schemas.openxmlformats.org/officeDocument/2006/relationships" xmlns:m="http://schemas.openxmlformats.org/officeDocument/2006/math" xmlns:v="urn:schemas-microsoft-com:vml" xmlns:wp14="http://schemas.microsoft.com/office/word/2010/wordprocessingDrawing" xmlns:wp="http://schemas.openxmlformats.org/drawingml/2006/wordprocessingDrawing" xmlns:w10="urn:schemas-microsoft-com:office:word" xmlns:w="http://schemas.openxmlformats.org/wordprocessingml/2006/main" xmlns:w14="http://schemas.microsoft.com/office/word/2010/wordml" xmlns:w15="http://schemas.microsoft.com/office/word/2012/wordml" xmlns:w16cex="http://schemas.microsoft.com/office/word/2018/wordml/cex" xmlns:w16cid="http://schemas.microsoft.com/office/word/2016/wordml/cid" xmlns:w16="http://schemas.microsoft.com/office/word/2018/wordml" xmlns:w16sdtdh="http://schemas.microsoft.com/office/word/2020/wordml/sdtdatahash" xmlns:w16se="http://schemas.microsoft.com/office/word/2015/wordml/symex" xmlns:wpg="http://schemas.microsoft.com/office/word/2010/wordprocessingGroup" xmlns:wpi="http://schemas.microsoft.com/office/word/2010/wordprocessingInk" xmlns:wne="http://schemas.microsoft.com/office/word/2006/wordml" xmlns:wps="http://schemas.microsoft.com/office/word/2010/wordprocessingShape" mc:Ignorable="w14 w15 w16se w16cid w16 w16cex w16sdtdh wp14">
+  <w:footnote w:type="separator" w:id="-1">
+    <w:p>
+      <w:r>
+        <w:separator/>
+      </w:r>
+    </w:p>
+  </w:footnote>
+  <w:footnote w:type="continuationSeparator" w:id="0">
+    <w:p>
+      <w:r>
+        <w:continuationSeparator/>
+      </w:r>
+    </w:p>
+  </w:footnote>
+</w:footnotes>
 </file>
 
 <file path=word/numbering.xml><?xml version="1.0" encoding="utf-8"?>
@@ -9734,7 +12439,7 @@
   <w:style w:type="paragraph" w:default="1" w:styleId="Normal">
     <w:name w:val="Normal"/>
     <w:qFormat/>
-    <w:rsid w:val="00CA1AA3"/>
+    <w:rsid w:val="002F3A18"/>
     <w:rPr>
       <w:rFonts w:ascii="Times New Roman" w:eastAsia="Times New Roman" w:hAnsi="Times New Roman" w:cs="Times New Roman"/>
       <w:kern w:val="0"/>
@@ -9901,6 +12606,58 @@
     <w:rsid w:val="00752EE6"/>
     <w:rPr>
       <w:color w:val="666666"/>
+    </w:rPr>
+  </w:style>
+  <w:style w:type="paragraph" w:styleId="Header">
+    <w:name w:val="header"/>
+    <w:basedOn w:val="Normal"/>
+    <w:link w:val="HeaderChar"/>
+    <w:uiPriority w:val="99"/>
+    <w:unhideWhenUsed/>
+    <w:rsid w:val="00FC49FA"/>
+    <w:pPr>
+      <w:tabs>
+        <w:tab w:val="center" w:pos="4680"/>
+        <w:tab w:val="right" w:pos="9360"/>
+      </w:tabs>
+    </w:pPr>
+  </w:style>
+  <w:style w:type="character" w:customStyle="1" w:styleId="HeaderChar">
+    <w:name w:val="Header Char"/>
+    <w:basedOn w:val="DefaultParagraphFont"/>
+    <w:link w:val="Header"/>
+    <w:uiPriority w:val="99"/>
+    <w:rsid w:val="00FC49FA"/>
+    <w:rPr>
+      <w:rFonts w:ascii="Times New Roman" w:eastAsia="Times New Roman" w:hAnsi="Times New Roman" w:cs="Times New Roman"/>
+      <w:kern w:val="0"/>
+      <w14:ligatures w14:val="none"/>
+    </w:rPr>
+  </w:style>
+  <w:style w:type="paragraph" w:styleId="Footer">
+    <w:name w:val="footer"/>
+    <w:basedOn w:val="Normal"/>
+    <w:link w:val="FooterChar"/>
+    <w:uiPriority w:val="99"/>
+    <w:unhideWhenUsed/>
+    <w:rsid w:val="00FC49FA"/>
+    <w:pPr>
+      <w:tabs>
+        <w:tab w:val="center" w:pos="4680"/>
+        <w:tab w:val="right" w:pos="9360"/>
+      </w:tabs>
+    </w:pPr>
+  </w:style>
+  <w:style w:type="character" w:customStyle="1" w:styleId="FooterChar">
+    <w:name w:val="Footer Char"/>
+    <w:basedOn w:val="DefaultParagraphFont"/>
+    <w:link w:val="Footer"/>
+    <w:uiPriority w:val="99"/>
+    <w:rsid w:val="00FC49FA"/>
+    <w:rPr>
+      <w:rFonts w:ascii="Times New Roman" w:eastAsia="Times New Roman" w:hAnsi="Times New Roman" w:cs="Times New Roman"/>
+      <w:kern w:val="0"/>
+      <w14:ligatures w14:val="none"/>
     </w:rPr>
   </w:style>
 </w:styles>

</xml_diff>

<commit_message>
adding final report in progress
</commit_message>
<xml_diff>
--- a/Final_Report.docx
+++ b/Final_Report.docx
@@ -2176,7 +2176,7 @@
           <w14:ligatures w14:val="standardContextual"/>
         </w:rPr>
         <w:drawing>
-          <wp:inline distT="0" distB="0" distL="0" distR="0" wp14:anchorId="645DC404" wp14:editId="0F3C544D">
+          <wp:inline distT="0" distB="0" distL="0" distR="0" wp14:anchorId="645DC404" wp14:editId="22CBCB67">
             <wp:extent cx="3792385" cy="1388110"/>
             <wp:effectExtent l="0" t="0" r="5080" b="0"/>
             <wp:docPr id="1682960830" name="Picture 1" descr="A white background with black text&#10;&#10;Description automatically generated"/>
@@ -5549,13 +5549,8 @@
             <w:tcW w:w="6319" w:type="dxa"/>
           </w:tcPr>
           <w:p>
-            <w:proofErr w:type="gramStart"/>
-            <w:r>
-              <w:t>Cyclically-encoded</w:t>
-            </w:r>
-            <w:proofErr w:type="gramEnd"/>
-            <w:r>
-              <w:t xml:space="preserve"> columns to represent month and day of activity</w:t>
+            <w:r>
+              <w:t>Cyclically-encoded columns to represent month and day of activity</w:t>
             </w:r>
           </w:p>
         </w:tc>
@@ -5596,13 +5591,8 @@
             <w:tcW w:w="6319" w:type="dxa"/>
           </w:tcPr>
           <w:p>
-            <w:proofErr w:type="gramStart"/>
-            <w:r>
-              <w:t>Cyclically-encoded</w:t>
-            </w:r>
-            <w:proofErr w:type="gramEnd"/>
-            <w:r>
-              <w:t xml:space="preserve"> columns to represent time of day of activity</w:t>
+            <w:r>
+              <w:t>Cyclically-encoded columns to represent time of day of activity</w:t>
             </w:r>
           </w:p>
         </w:tc>
@@ -5795,43 +5785,7 @@
             <w:rPr>
               <w:rFonts w:ascii="Cambria Math" w:hAnsi="Cambria Math"/>
             </w:rPr>
-            <m:t xml:space="preserve">Y= β1*x1+ </m:t>
-          </m:r>
-          <m:r>
-            <w:rPr>
-              <w:rFonts w:ascii="Cambria Math" w:hAnsi="Cambria Math"/>
-            </w:rPr>
-            <m:t>β</m:t>
-          </m:r>
-          <m:r>
-            <w:rPr>
-              <w:rFonts w:ascii="Cambria Math" w:hAnsi="Cambria Math"/>
-            </w:rPr>
-            <m:t xml:space="preserve">2*x2+ </m:t>
-          </m:r>
-          <m:r>
-            <w:rPr>
-              <w:rFonts w:ascii="Cambria Math" w:hAnsi="Cambria Math"/>
-            </w:rPr>
-            <m:t>β</m:t>
-          </m:r>
-          <m:r>
-            <w:rPr>
-              <w:rFonts w:ascii="Cambria Math" w:hAnsi="Cambria Math"/>
-            </w:rPr>
-            <m:t xml:space="preserve">3*x3+…+ </m:t>
-          </m:r>
-          <m:r>
-            <w:rPr>
-              <w:rFonts w:ascii="Cambria Math" w:hAnsi="Cambria Math"/>
-            </w:rPr>
-            <m:t>β</m:t>
-          </m:r>
-          <m:r>
-            <w:rPr>
-              <w:rFonts w:ascii="Cambria Math" w:hAnsi="Cambria Math"/>
-            </w:rPr>
-            <m:t>n*xn</m:t>
+            <m:t>Y= β1*x1+ β2*x2+ β3*x3+…+ βn*xn</m:t>
           </m:r>
         </m:oMath>
       </m:oMathPara>
@@ -5871,13 +5825,7 @@
           <w:rPr>
             <w:rFonts w:ascii="Cambria Math" w:hAnsi="Cambria Math"/>
           </w:rPr>
-          <m:t>β</m:t>
-        </m:r>
-        <m:r>
-          <w:rPr>
-            <w:rFonts w:ascii="Cambria Math" w:hAnsi="Cambria Math"/>
-          </w:rPr>
-          <m:t>2</m:t>
+          <m:t>β2</m:t>
         </m:r>
       </m:oMath>
       <w:r>
@@ -5888,13 +5836,7 @@
           <w:rPr>
             <w:rFonts w:ascii="Cambria Math" w:hAnsi="Cambria Math"/>
           </w:rPr>
-          <m:t>β</m:t>
-        </m:r>
-        <m:r>
-          <w:rPr>
-            <w:rFonts w:ascii="Cambria Math" w:hAnsi="Cambria Math"/>
-          </w:rPr>
-          <m:t>n</m:t>
+          <m:t>βn</m:t>
         </m:r>
       </m:oMath>
       <w:r>
@@ -5912,16 +5854,7 @@
     <w:p>
       <w:r>
         <w:lastRenderedPageBreak/>
-        <w:t>The models were constructed</w:t>
-      </w:r>
-      <w:r>
-        <w:t xml:space="preserve"> </w:t>
-      </w:r>
-      <w:r>
-        <w:t>using</w:t>
-      </w:r>
-      <w:r>
-        <w:t xml:space="preserve"> Python’s scikit-learn </w:t>
+        <w:t xml:space="preserve">The models were constructed using Python’s scikit-learn </w:t>
       </w:r>
       <w:proofErr w:type="spellStart"/>
       <w:r>
@@ -5935,10 +5868,7 @@
         <w:t>sci-kit</w:t>
       </w:r>
       <w:r>
-        <w:t>) module</w:t>
-      </w:r>
-      <w:r>
-        <w:t>. This module allows you to train a linear model on a dataset, predict new values with this model, and evaluate the model’s performance.</w:t>
+        <w:t>) module. This module allows you to train a linear model on a dataset, predict new values with this model, and evaluate the model’s performance.</w:t>
       </w:r>
     </w:p>
     <w:p/>
@@ -6266,13 +6196,8 @@
       <w:pPr>
         <w:pStyle w:val="ListParagraph"/>
       </w:pPr>
-      <w:proofErr w:type="spellStart"/>
-      <w:r>
-        <w:t xml:space="preserve">** </w:t>
-      </w:r>
-      <w:proofErr w:type="spellEnd"/>
-      <w:r>
-        <w:t>feature importance</w:t>
+      <w:r>
+        <w:t>** feature importance</w:t>
       </w:r>
     </w:p>
     <w:p>
@@ -8585,8 +8510,12 @@
     </w:p>
     <w:p>
       <w:pPr>
+        <w:pStyle w:val="ListParagraph"/>
+        <w:numPr>
+          <w:ilvl w:val="0"/>
+          <w:numId w:val="15"/>
+        </w:numPr>
         <w:spacing w:before="100" w:beforeAutospacing="1" w:after="100" w:afterAutospacing="1"/>
-        <w:ind w:left="567" w:hanging="567"/>
       </w:pPr>
       <w:r>
         <w:t xml:space="preserve">Angus, S. D. (2023, November 16). </w:t>
@@ -8615,11 +8544,49 @@
         <w:t xml:space="preserve"> barrier now?</w:t>
       </w:r>
       <w:r>
-        <w:t xml:space="preserve"> The Conversation. https://theconversation.com/eliud-kipchoge-broke-the-mens-marathon-record-by-30-seconds-how-close-is-the-official-sub-2-hour-barrier-now-191421 </w:t>
-      </w:r>
-    </w:p>
-    <w:p>
-      <w:pPr>
+        <w:t xml:space="preserve"> The Conversation. </w:t>
+      </w:r>
+      <w:hyperlink r:id="rId28" w:history="1">
+        <w:r>
+          <w:rPr>
+            <w:rStyle w:val="Hyperlink"/>
+          </w:rPr>
+          <w:t>https://theconversation.com/eliud-kipchoge-broke-the-mens-marathon-record-by-30-seconds-how-close-is-the-official-sub-2-hour-barrier-now-191421</w:t>
+        </w:r>
+      </w:hyperlink>
+      <w:r>
+        <w:t xml:space="preserve"> </w:t>
+      </w:r>
+    </w:p>
+    <w:p>
+      <w:pPr>
+        <w:pStyle w:val="NormalWeb"/>
+        <w:numPr>
+          <w:ilvl w:val="0"/>
+          <w:numId w:val="15"/>
+        </w:numPr>
+      </w:pPr>
+      <w:r>
+        <w:rPr>
+          <w:i/>
+          <w:iCs/>
+        </w:rPr>
+        <w:t>Home: Boston Athletic Association</w:t>
+      </w:r>
+      <w:r>
+        <w:t xml:space="preserve">. Home | Boston Athletic Association. (n.d.). https://www.baa.org/ </w:t>
+      </w:r>
+      <w:r>
+        <w:t xml:space="preserve"> </w:t>
+      </w:r>
+    </w:p>
+    <w:p>
+      <w:pPr>
+        <w:pStyle w:val="ListParagraph"/>
+        <w:numPr>
+          <w:ilvl w:val="0"/>
+          <w:numId w:val="15"/>
+        </w:numPr>
         <w:rPr>
           <w:rFonts w:ascii="Segoe UI" w:hAnsi="Segoe UI" w:cs="Segoe UI"/>
           <w:color w:val="333333"/>
@@ -8797,7 +8764,7 @@
         </w:rPr>
         <w:t>(6), 875–883. </w:t>
       </w:r>
-      <w:hyperlink r:id="rId28" w:history="1">
+      <w:hyperlink r:id="rId29" w:history="1">
         <w:r>
           <w:rPr>
             <w:rFonts w:ascii="Segoe UI" w:hAnsi="Segoe UI" w:cs="Segoe UI"/>
@@ -8813,7 +8780,10 @@
     <w:p>
       <w:pPr>
         <w:pStyle w:val="NormalWeb"/>
-        <w:ind w:left="567" w:hanging="567"/>
+        <w:numPr>
+          <w:ilvl w:val="0"/>
+          <w:numId w:val="15"/>
+        </w:numPr>
       </w:pPr>
       <w:r>
         <w:lastRenderedPageBreak/>
@@ -8862,8 +8832,12 @@
     </w:p>
     <w:p>
       <w:pPr>
+        <w:pStyle w:val="ListParagraph"/>
+        <w:numPr>
+          <w:ilvl w:val="0"/>
+          <w:numId w:val="15"/>
+        </w:numPr>
         <w:spacing w:before="100" w:beforeAutospacing="1" w:after="100" w:afterAutospacing="1"/>
-        <w:ind w:left="567" w:hanging="567"/>
         <w:rPr>
           <w:rFonts w:ascii="Segoe UI" w:hAnsi="Segoe UI" w:cs="Segoe UI"/>
           <w:color w:val="212121"/>
@@ -8990,7 +8964,7 @@
         </w:rPr>
         <w:t xml:space="preserve">(6), 2435–2445. </w:t>
       </w:r>
-      <w:hyperlink r:id="rId29" w:history="1">
+      <w:hyperlink r:id="rId30" w:history="1">
         <w:r>
           <w:rPr>
             <w:rStyle w:val="Hyperlink"/>
@@ -9004,7 +8978,10 @@
     <w:p>
       <w:pPr>
         <w:pStyle w:val="NormalWeb"/>
-        <w:ind w:left="567" w:hanging="567"/>
+        <w:numPr>
+          <w:ilvl w:val="0"/>
+          <w:numId w:val="15"/>
+        </w:numPr>
       </w:pPr>
       <w:r>
         <w:rPr>
@@ -9016,12 +8993,24 @@
       <w:r>
         <w:t xml:space="preserve">. Running Time Prediction Calculator | Cameron Formula. (n.d.). </w:t>
       </w:r>
-      <w:hyperlink r:id="rId30" w:history="1">
+      <w:hyperlink r:id="rId31" w:history="1">
         <w:r>
           <w:rPr>
             <w:rStyle w:val="Hyperlink"/>
           </w:rPr>
-          <w:t>https://www.had2know.org/sports/race-performance-prediction-calculator-cameron.html</w:t>
+          <w:t>https://www.had2know.org/s</w:t>
+        </w:r>
+        <w:r>
+          <w:rPr>
+            <w:rStyle w:val="Hyperlink"/>
+          </w:rPr>
+          <w:t>p</w:t>
+        </w:r>
+        <w:r>
+          <w:rPr>
+            <w:rStyle w:val="Hyperlink"/>
+          </w:rPr>
+          <w:t>orts/race-performance-prediction-calculator-cameron.html</w:t>
         </w:r>
       </w:hyperlink>
       <w:r>
@@ -9031,7 +9020,10 @@
     <w:p>
       <w:pPr>
         <w:pStyle w:val="NormalWeb"/>
-        <w:ind w:left="567" w:hanging="567"/>
+        <w:numPr>
+          <w:ilvl w:val="0"/>
+          <w:numId w:val="15"/>
+        </w:numPr>
       </w:pPr>
       <w:r>
         <w:t xml:space="preserve">Daniels, J. (2022, December 31). </w:t>
@@ -9050,7 +9042,10 @@
     <w:p>
       <w:pPr>
         <w:pStyle w:val="NormalWeb"/>
-        <w:ind w:left="567" w:hanging="567"/>
+        <w:numPr>
+          <w:ilvl w:val="0"/>
+          <w:numId w:val="15"/>
+        </w:numPr>
       </w:pPr>
       <w:r>
         <w:rPr>
@@ -9079,6 +9074,11 @@
     </w:p>
     <w:p>
       <w:pPr>
+        <w:pStyle w:val="ListParagraph"/>
+        <w:numPr>
+          <w:ilvl w:val="0"/>
+          <w:numId w:val="15"/>
+        </w:numPr>
         <w:rPr>
           <w:rFonts w:ascii="Segoe UI" w:hAnsi="Segoe UI" w:cs="Segoe UI"/>
           <w:color w:val="333333"/>
@@ -9195,7 +9195,7 @@
         </w:rPr>
         <w:t>, 54. </w:t>
       </w:r>
-      <w:hyperlink r:id="rId31" w:history="1">
+      <w:hyperlink r:id="rId32" w:history="1">
         <w:r>
           <w:rPr>
             <w:rFonts w:ascii="Segoe UI" w:hAnsi="Segoe UI" w:cs="Segoe UI"/>
@@ -9216,8 +9216,12 @@
     </w:p>
     <w:p>
       <w:pPr>
+        <w:pStyle w:val="ListParagraph"/>
+        <w:numPr>
+          <w:ilvl w:val="0"/>
+          <w:numId w:val="15"/>
+        </w:numPr>
         <w:spacing w:before="100" w:beforeAutospacing="1" w:after="100" w:afterAutospacing="1"/>
-        <w:ind w:left="567" w:hanging="567"/>
       </w:pPr>
       <w:proofErr w:type="spellStart"/>
       <w:r>
@@ -9259,7 +9263,7 @@
         </w:rPr>
         <w:t>. International journal of exercise science. </w:t>
       </w:r>
-      <w:hyperlink r:id="rId32" w:history="1">
+      <w:hyperlink r:id="rId33" w:history="1">
         <w:r>
           <w:rPr>
             <w:rFonts w:ascii="Segoe UI" w:hAnsi="Segoe UI" w:cs="Segoe UI"/>
@@ -9274,8 +9278,12 @@
     </w:p>
     <w:p>
       <w:pPr>
+        <w:pStyle w:val="ListParagraph"/>
+        <w:numPr>
+          <w:ilvl w:val="0"/>
+          <w:numId w:val="15"/>
+        </w:numPr>
         <w:spacing w:before="100" w:beforeAutospacing="1" w:after="100" w:afterAutospacing="1"/>
-        <w:ind w:left="567" w:hanging="567"/>
       </w:pPr>
       <w:r>
         <w:t xml:space="preserve">Douglas-Walton, J. (2020, May 20). </w:t>
@@ -9290,7 +9298,7 @@
       <w:r>
         <w:t xml:space="preserve">. HFE. </w:t>
       </w:r>
-      <w:hyperlink r:id="rId33" w:history="1">
+      <w:hyperlink r:id="rId34" w:history="1">
         <w:r>
           <w:rPr>
             <w:rStyle w:val="Hyperlink"/>
@@ -9305,7 +9313,10 @@
     <w:p>
       <w:pPr>
         <w:pStyle w:val="NormalWeb"/>
-        <w:ind w:left="567" w:hanging="567"/>
+        <w:numPr>
+          <w:ilvl w:val="0"/>
+          <w:numId w:val="15"/>
+        </w:numPr>
       </w:pPr>
       <w:r>
         <w:rPr>
@@ -9331,17 +9342,16 @@
       </w:r>
       <w:bookmarkEnd w:id="6"/>
       <w:r>
-        <w:t>- Viewing Your Predicted Race Times. (n.d.). https://www8.garmin.com/manuals/webhelp/forerunner245/EN-US/GUID-31B2458A-</w:t>
-      </w:r>
-      <w:r>
-        <w:lastRenderedPageBreak/>
-        <w:t xml:space="preserve">859A-4A34-AB83-224E4A29387A.html#:~:text=Your%20device%20uses%20the%20VO2,refine%20the%20race%20time%20estimates </w:t>
+        <w:t xml:space="preserve">- Viewing Your Predicted Race Times. (n.d.). https://www8.garmin.com/manuals/webhelp/forerunner245/EN-US/GUID-31B2458A-859A-4A34-AB83-224E4A29387A.html#:~:text=Your%20device%20uses%20the%20VO2,refine%20the%20race%20time%20estimates </w:t>
       </w:r>
     </w:p>
     <w:p>
       <w:pPr>
         <w:pStyle w:val="NormalWeb"/>
-        <w:ind w:left="567" w:hanging="567"/>
+        <w:numPr>
+          <w:ilvl w:val="0"/>
+          <w:numId w:val="15"/>
+        </w:numPr>
       </w:pPr>
       <w:r>
         <w:t xml:space="preserve">Garmin. (2020, November). </w:t>
@@ -9356,12 +9366,19 @@
       <w:r>
         <w:t xml:space="preserve"> Predicted race times on app or Garmin Connect website. - Forerunner 645/645 M - Running/Multisport - Garmin Forums. </w:t>
       </w:r>
-      <w:hyperlink r:id="rId34" w:history="1">
+      <w:hyperlink r:id="rId35" w:history="1">
         <w:r>
           <w:rPr>
             <w:rStyle w:val="Hyperlink"/>
           </w:rPr>
-          <w:t>https://forums.garmin.com/sports-fitness/running-multisport/f/forerunner-645-645-m/244367/predicted-race-times-on-app-or-garmin-connect-website</w:t>
+          <w:t>https://forums.garmin.com/sports-fitness/running-</w:t>
+        </w:r>
+        <w:r>
+          <w:rPr>
+            <w:rStyle w:val="Hyperlink"/>
+          </w:rPr>
+          <w:lastRenderedPageBreak/>
+          <w:t>multisport/f/forerunner-645-645-m/244367/predicted-race-times-on-app-or-garmin-connect-website</w:t>
         </w:r>
       </w:hyperlink>
       <w:r>
@@ -9370,6 +9387,11 @@
     </w:p>
     <w:p>
       <w:pPr>
+        <w:pStyle w:val="ListParagraph"/>
+        <w:numPr>
+          <w:ilvl w:val="0"/>
+          <w:numId w:val="15"/>
+        </w:numPr>
         <w:rPr>
           <w:color w:val="0000FF"/>
           <w:u w:val="single"/>
@@ -9404,7 +9426,7 @@
       <w:r>
         <w:t xml:space="preserve">(1), 35–49. </w:t>
       </w:r>
-      <w:hyperlink r:id="rId35" w:history="1">
+      <w:hyperlink r:id="rId36" w:history="1">
         <w:r>
           <w:rPr>
             <w:color w:val="0000FF"/>
@@ -9425,7 +9447,10 @@
     <w:p>
       <w:pPr>
         <w:pStyle w:val="NormalWeb"/>
-        <w:ind w:left="567" w:hanging="567"/>
+        <w:numPr>
+          <w:ilvl w:val="0"/>
+          <w:numId w:val="15"/>
+        </w:numPr>
       </w:pPr>
       <w:r>
         <w:t xml:space="preserve">Hardesty, L. (2017, April 14). </w:t>
@@ -9451,6 +9476,11 @@
     </w:p>
     <w:p>
       <w:pPr>
+        <w:pStyle w:val="ListParagraph"/>
+        <w:numPr>
+          <w:ilvl w:val="0"/>
+          <w:numId w:val="15"/>
+        </w:numPr>
         <w:rPr>
           <w:rFonts w:ascii="Segoe UI" w:hAnsi="Segoe UI" w:cs="Segoe UI"/>
           <w:color w:val="333333"/>
@@ -9592,7 +9622,7 @@
         </w:rPr>
         <w:t>(2), 213–218. </w:t>
       </w:r>
-      <w:hyperlink r:id="rId36" w:history="1">
+      <w:hyperlink r:id="rId37" w:history="1">
         <w:r>
           <w:rPr>
             <w:rStyle w:val="Hyperlink"/>
@@ -9615,8 +9645,12 @@
     </w:p>
     <w:p>
       <w:pPr>
+        <w:pStyle w:val="ListParagraph"/>
+        <w:numPr>
+          <w:ilvl w:val="0"/>
+          <w:numId w:val="15"/>
+        </w:numPr>
         <w:spacing w:before="100" w:beforeAutospacing="1" w:after="100" w:afterAutospacing="1"/>
-        <w:ind w:left="567" w:hanging="567"/>
       </w:pPr>
       <w:r>
         <w:t xml:space="preserve">Haugen, T., </w:t>
@@ -9658,8 +9692,12 @@
     </w:p>
     <w:p>
       <w:pPr>
+        <w:pStyle w:val="ListParagraph"/>
+        <w:numPr>
+          <w:ilvl w:val="0"/>
+          <w:numId w:val="15"/>
+        </w:numPr>
         <w:spacing w:before="100" w:beforeAutospacing="1" w:after="100" w:afterAutospacing="1"/>
-        <w:ind w:left="567" w:hanging="567"/>
       </w:pPr>
       <w:proofErr w:type="spellStart"/>
       <w:r>
@@ -9683,7 +9721,10 @@
     <w:p>
       <w:pPr>
         <w:pStyle w:val="NormalWeb"/>
-        <w:ind w:left="567" w:hanging="567"/>
+        <w:numPr>
+          <w:ilvl w:val="0"/>
+          <w:numId w:val="15"/>
+        </w:numPr>
       </w:pPr>
       <w:proofErr w:type="spellStart"/>
       <w:r>
@@ -9715,7 +9756,10 @@
     <w:p>
       <w:pPr>
         <w:pStyle w:val="NormalWeb"/>
-        <w:ind w:left="567" w:hanging="567"/>
+        <w:numPr>
+          <w:ilvl w:val="0"/>
+          <w:numId w:val="15"/>
+        </w:numPr>
       </w:pPr>
       <w:r>
         <w:t xml:space="preserve">Jordan, K. (n.d.). </w:t>
@@ -9736,8 +9780,12 @@
     </w:p>
     <w:p>
       <w:pPr>
+        <w:pStyle w:val="ListParagraph"/>
+        <w:numPr>
+          <w:ilvl w:val="0"/>
+          <w:numId w:val="15"/>
+        </w:numPr>
         <w:spacing w:before="100" w:beforeAutospacing="1" w:after="100" w:afterAutospacing="1"/>
-        <w:ind w:left="567" w:hanging="567"/>
         <w:rPr>
           <w:rStyle w:val="Hyperlink"/>
           <w:rFonts w:ascii="Segoe UI" w:hAnsi="Segoe UI" w:cs="Segoe UI"/>
@@ -9788,7 +9836,7 @@
         </w:rPr>
         <w:t xml:space="preserve">(9), 2949–2954. </w:t>
       </w:r>
-      <w:hyperlink r:id="rId37" w:history="1">
+      <w:hyperlink r:id="rId38" w:history="1">
         <w:r>
           <w:rPr>
             <w:rStyle w:val="Hyperlink"/>
@@ -9802,7 +9850,10 @@
     <w:p>
       <w:pPr>
         <w:pStyle w:val="NormalWeb"/>
-        <w:ind w:left="567" w:hanging="567"/>
+        <w:numPr>
+          <w:ilvl w:val="0"/>
+          <w:numId w:val="15"/>
+        </w:numPr>
       </w:pPr>
       <w:proofErr w:type="spellStart"/>
       <w:r>
@@ -9835,10 +9886,12 @@
     <w:p>
       <w:pPr>
         <w:pStyle w:val="NormalWeb"/>
-        <w:ind w:left="567" w:hanging="567"/>
-      </w:pPr>
-      <w:r>
-        <w:lastRenderedPageBreak/>
+        <w:numPr>
+          <w:ilvl w:val="0"/>
+          <w:numId w:val="15"/>
+        </w:numPr>
+      </w:pPr>
+      <w:r>
         <w:t xml:space="preserve">Kumar, D. (2021, June 20). </w:t>
       </w:r>
       <w:r>
@@ -9854,6 +9907,11 @@
     </w:p>
     <w:p>
       <w:pPr>
+        <w:pStyle w:val="ListParagraph"/>
+        <w:numPr>
+          <w:ilvl w:val="0"/>
+          <w:numId w:val="15"/>
+        </w:numPr>
         <w:rPr>
           <w:rFonts w:ascii="Segoe UI" w:hAnsi="Segoe UI" w:cs="Segoe UI"/>
           <w:color w:val="333333"/>
@@ -9950,7 +10008,7 @@
         </w:rPr>
         <w:t>(2), 1003–1008. </w:t>
       </w:r>
-      <w:hyperlink r:id="rId38" w:history="1">
+      <w:hyperlink r:id="rId39" w:history="1">
         <w:r>
           <w:rPr>
             <w:rFonts w:ascii="Segoe UI" w:hAnsi="Segoe UI" w:cs="Segoe UI"/>
@@ -9966,7 +10024,10 @@
     <w:p>
       <w:pPr>
         <w:pStyle w:val="NormalWeb"/>
-        <w:ind w:left="567" w:hanging="567"/>
+        <w:numPr>
+          <w:ilvl w:val="0"/>
+          <w:numId w:val="15"/>
+        </w:numPr>
       </w:pPr>
       <w:proofErr w:type="spellStart"/>
       <w:r>
@@ -9984,7 +10045,11 @@
         <w:t>Three approaches to encoding time information as features for ML Models</w:t>
       </w:r>
       <w:r>
-        <w:t xml:space="preserve">. NVIDIA Technical Blog. https://developer.nvidia.com/blog/three-approaches-to-encoding-time-information-as-features-for-ml-models/#:~:text=We%20can%20use%20the%20following,time%20feature%20into%20two%20features.&amp;text=In%20the%20snippet%20below%2C%20we,using%20the%20sine%2Fcosine%20transformations </w:t>
+        <w:t>. NVIDIA Technical Blog. https://developer.nvidia.com/blog/three-approaches-to-encoding-time-information-as-features-for-ml-models/#:~:text=We%20can%20use%20the%20following,time%20feature%20into%20t</w:t>
+      </w:r>
+      <w:r>
+        <w:lastRenderedPageBreak/>
+        <w:t xml:space="preserve">wo%20features.&amp;text=In%20the%20snippet%20below%2C%20we,using%20the%20sine%2Fcosine%20transformations </w:t>
       </w:r>
     </w:p>
     <w:p>
@@ -9994,8 +10059,12 @@
     </w:p>
     <w:p>
       <w:pPr>
+        <w:pStyle w:val="ListParagraph"/>
+        <w:numPr>
+          <w:ilvl w:val="0"/>
+          <w:numId w:val="15"/>
+        </w:numPr>
         <w:spacing w:before="100" w:beforeAutospacing="1" w:after="100" w:afterAutospacing="1"/>
-        <w:ind w:left="567" w:hanging="567"/>
         <w:rPr>
           <w:rFonts w:ascii="Segoe UI" w:hAnsi="Segoe UI" w:cs="Segoe UI"/>
           <w:color w:val="212121"/>
@@ -10156,7 +10225,7 @@
         </w:rPr>
         <w:t xml:space="preserve">(5), 530–540. </w:t>
       </w:r>
-      <w:hyperlink r:id="rId39" w:history="1">
+      <w:hyperlink r:id="rId40" w:history="1">
         <w:r>
           <w:rPr>
             <w:rStyle w:val="Hyperlink"/>
@@ -10180,6 +10249,11 @@
     </w:p>
     <w:p>
       <w:pPr>
+        <w:pStyle w:val="ListParagraph"/>
+        <w:numPr>
+          <w:ilvl w:val="0"/>
+          <w:numId w:val="15"/>
+        </w:numPr>
         <w:rPr>
           <w:rFonts w:ascii="Segoe UI" w:hAnsi="Segoe UI" w:cs="Segoe UI"/>
           <w:color w:val="333333"/>
@@ -10236,7 +10310,7 @@
         </w:rPr>
         <w:t>(3), 585–591. </w:t>
       </w:r>
-      <w:hyperlink r:id="rId40" w:history="1">
+      <w:hyperlink r:id="rId41" w:history="1">
         <w:r>
           <w:rPr>
             <w:rFonts w:ascii="Segoe UI" w:hAnsi="Segoe UI" w:cs="Segoe UI"/>
@@ -10262,7 +10336,10 @@
     <w:p>
       <w:pPr>
         <w:pStyle w:val="NormalWeb"/>
-        <w:ind w:left="567" w:hanging="567"/>
+        <w:numPr>
+          <w:ilvl w:val="0"/>
+          <w:numId w:val="15"/>
+        </w:numPr>
       </w:pPr>
       <w:proofErr w:type="spellStart"/>
       <w:r>
@@ -10303,8 +10380,12 @@
     </w:p>
     <w:p>
       <w:pPr>
+        <w:pStyle w:val="ListParagraph"/>
+        <w:numPr>
+          <w:ilvl w:val="0"/>
+          <w:numId w:val="15"/>
+        </w:numPr>
         <w:spacing w:before="100" w:beforeAutospacing="1" w:after="100" w:afterAutospacing="1"/>
-        <w:ind w:left="567" w:hanging="567"/>
         <w:rPr>
           <w:rFonts w:ascii="Segoe UI" w:hAnsi="Segoe UI" w:cs="Segoe UI"/>
           <w:color w:val="212121"/>
@@ -10359,7 +10440,10 @@
     <w:p>
       <w:pPr>
         <w:pStyle w:val="NormalWeb"/>
-        <w:ind w:left="567" w:hanging="567"/>
+        <w:numPr>
+          <w:ilvl w:val="0"/>
+          <w:numId w:val="15"/>
+        </w:numPr>
       </w:pPr>
       <w:proofErr w:type="gramStart"/>
       <w:r>
@@ -10391,6 +10475,11 @@
     </w:p>
     <w:p>
       <w:pPr>
+        <w:pStyle w:val="ListParagraph"/>
+        <w:numPr>
+          <w:ilvl w:val="0"/>
+          <w:numId w:val="15"/>
+        </w:numPr>
         <w:rPr>
           <w:rFonts w:ascii="Segoe UI" w:hAnsi="Segoe UI" w:cs="Segoe UI"/>
           <w:color w:val="333333"/>
@@ -10471,7 +10560,7 @@
         </w:rPr>
         <w:t>(1), 281–294. </w:t>
       </w:r>
-      <w:hyperlink r:id="rId41" w:history="1">
+      <w:hyperlink r:id="rId42" w:history="1">
         <w:r>
           <w:rPr>
             <w:rStyle w:val="Hyperlink"/>
@@ -10492,6 +10581,11 @@
     </w:p>
     <w:p>
       <w:pPr>
+        <w:pStyle w:val="ListParagraph"/>
+        <w:numPr>
+          <w:ilvl w:val="0"/>
+          <w:numId w:val="15"/>
+        </w:numPr>
         <w:rPr>
           <w:color w:val="0000FF"/>
           <w:u w:val="single"/>
@@ -10499,7 +10593,6 @@
       </w:pPr>
       <w:proofErr w:type="spellStart"/>
       <w:r>
-        <w:lastRenderedPageBreak/>
         <w:t>Plymire</w:t>
       </w:r>
       <w:proofErr w:type="spellEnd"/>
@@ -10526,7 +10619,7 @@
       <w:r>
         <w:t xml:space="preserve">(3), 297–315. </w:t>
       </w:r>
-      <w:hyperlink r:id="rId42" w:history="1">
+      <w:hyperlink r:id="rId43" w:history="1">
         <w:r>
           <w:rPr>
             <w:color w:val="0000FF"/>
@@ -10546,137 +10639,155 @@
     </w:p>
     <w:p>
       <w:pPr>
+        <w:pStyle w:val="ListParagraph"/>
+        <w:numPr>
+          <w:ilvl w:val="0"/>
+          <w:numId w:val="15"/>
+        </w:numPr>
+        <w:spacing w:before="100" w:beforeAutospacing="1" w:after="100" w:afterAutospacing="1"/>
+      </w:pPr>
+      <w:r>
+        <w:t xml:space="preserve">Puleo, M. (2023, October 11). </w:t>
+      </w:r>
+      <w:r>
+        <w:rPr>
+          <w:i/>
+          <w:iCs/>
+        </w:rPr>
+        <w:t xml:space="preserve">When could the marathon world record be broken </w:t>
+      </w:r>
+      <w:proofErr w:type="gramStart"/>
+      <w:r>
+        <w:rPr>
+          <w:i/>
+          <w:iCs/>
+        </w:rPr>
+        <w:t>next?</w:t>
+      </w:r>
+      <w:r>
+        <w:t>.</w:t>
+      </w:r>
+      <w:proofErr w:type="gramEnd"/>
+      <w:r>
+        <w:t xml:space="preserve"> The Athletic. https://theathletic.com/4946674/2023/10/11/marathon-world-record-kelvin-kiptum-next-race/ </w:t>
+      </w:r>
+    </w:p>
+    <w:p>
+      <w:pPr>
         <w:spacing w:before="100" w:beforeAutospacing="1" w:after="100" w:afterAutospacing="1"/>
         <w:ind w:left="567" w:hanging="567"/>
       </w:pPr>
-      <w:r>
-        <w:t xml:space="preserve">Puleo, M. (2023, October 11). </w:t>
-      </w:r>
+    </w:p>
+    <w:p>
+      <w:pPr>
+        <w:pStyle w:val="NormalWeb"/>
+        <w:numPr>
+          <w:ilvl w:val="0"/>
+          <w:numId w:val="15"/>
+        </w:numPr>
+      </w:pPr>
       <w:r>
         <w:rPr>
           <w:i/>
           <w:iCs/>
         </w:rPr>
-        <w:t xml:space="preserve">When could the marathon world record be broken </w:t>
-      </w:r>
-      <w:proofErr w:type="gramStart"/>
+        <w:lastRenderedPageBreak/>
+        <w:t>Race Finish Time Predictor</w:t>
+      </w:r>
+      <w:r>
+        <w:t xml:space="preserve">. </w:t>
+      </w:r>
+      <w:proofErr w:type="spellStart"/>
+      <w:r>
+        <w:t>SportTracks</w:t>
+      </w:r>
+      <w:proofErr w:type="spellEnd"/>
+      <w:r>
+        <w:t xml:space="preserve">. (n.d.). https://sporttracks.mobi/labs/race-finish-time-predictor </w:t>
+      </w:r>
+    </w:p>
+    <w:p>
+      <w:pPr>
+        <w:pStyle w:val="NormalWeb"/>
+        <w:numPr>
+          <w:ilvl w:val="0"/>
+          <w:numId w:val="15"/>
+        </w:numPr>
+      </w:pPr>
       <w:r>
         <w:rPr>
           <w:i/>
           <w:iCs/>
         </w:rPr>
-        <w:t>next?</w:t>
-      </w:r>
-      <w:r>
-        <w:t>.</w:t>
-      </w:r>
-      <w:proofErr w:type="gramEnd"/>
-      <w:r>
-        <w:t xml:space="preserve"> The Athletic. https://theathletic.com/4946674/2023/10/11/marathon-world-record-kelvin-kiptum-next-race/ </w:t>
-      </w:r>
-    </w:p>
-    <w:p>
-      <w:pPr>
-        <w:spacing w:before="100" w:beforeAutospacing="1" w:after="100" w:afterAutospacing="1"/>
-        <w:ind w:left="567" w:hanging="567"/>
-      </w:pPr>
+        <w:t>Race Time Calculator: Predict your race finish times</w:t>
+      </w:r>
+      <w:r>
+        <w:t xml:space="preserve">. Marathon Handbook. (2023, November 13). https://marathonhandbook.com/race-time-calculator/ </w:t>
+      </w:r>
     </w:p>
     <w:p>
       <w:pPr>
         <w:pStyle w:val="NormalWeb"/>
-        <w:ind w:left="567" w:hanging="567"/>
-      </w:pPr>
+        <w:numPr>
+          <w:ilvl w:val="0"/>
+          <w:numId w:val="15"/>
+        </w:numPr>
+      </w:pPr>
+      <w:r>
+        <w:t xml:space="preserve">Radford, S. (2023, February 4). </w:t>
+      </w:r>
       <w:r>
         <w:rPr>
           <w:i/>
           <w:iCs/>
         </w:rPr>
-        <w:t>Race Finish Time Predictor</w:t>
+        <w:t>Riegel’s formula</w:t>
       </w:r>
       <w:r>
         <w:t xml:space="preserve">. </w:t>
       </w:r>
       <w:proofErr w:type="spellStart"/>
       <w:r>
-        <w:t>SportTracks</w:t>
+        <w:t>TrainAsONE</w:t>
       </w:r>
       <w:proofErr w:type="spellEnd"/>
       <w:r>
-        <w:t xml:space="preserve">. (n.d.). https://sporttracks.mobi/labs/race-finish-time-predictor </w:t>
-      </w:r>
-    </w:p>
-    <w:p>
-      <w:pPr>
-        <w:pStyle w:val="NormalWeb"/>
-        <w:ind w:left="567" w:hanging="567"/>
-      </w:pPr>
+        <w:t xml:space="preserve">. https://trainasone.com/ufaq/riegels-formula/#:~:text=T2%20%3D%20T1%20x%20(D2%20%2F%20D1)%20%5E%201.06&amp;text=D1%20%3D%20Previous%20race%20distance,race%20time%20for%20upcoming%20race </w:t>
+      </w:r>
+    </w:p>
+    <w:p>
+      <w:pPr>
+        <w:spacing w:before="100" w:beforeAutospacing="1" w:after="100" w:afterAutospacing="1"/>
+      </w:pPr>
+    </w:p>
+    <w:p>
+      <w:pPr>
+        <w:pStyle w:val="ListParagraph"/>
+        <w:numPr>
+          <w:ilvl w:val="0"/>
+          <w:numId w:val="15"/>
+        </w:numPr>
+        <w:spacing w:before="100" w:beforeAutospacing="1" w:after="100" w:afterAutospacing="1"/>
+      </w:pPr>
+      <w:proofErr w:type="spellStart"/>
+      <w:r>
+        <w:t>Ritterbeck</w:t>
+      </w:r>
+      <w:proofErr w:type="spellEnd"/>
+      <w:r>
+        <w:t xml:space="preserve">, M., &amp; Williams, L. (2020, November 4). </w:t>
+      </w:r>
       <w:r>
         <w:rPr>
           <w:i/>
           <w:iCs/>
         </w:rPr>
-        <w:t>Race Time Calculator: Predict your race finish times</w:t>
-      </w:r>
-      <w:r>
-        <w:t xml:space="preserve">. Marathon Handbook. (2023, November 13). https://marathonhandbook.com/race-time-calculator/ </w:t>
-      </w:r>
-    </w:p>
-    <w:p>
-      <w:pPr>
-        <w:pStyle w:val="NormalWeb"/>
-        <w:ind w:left="567" w:hanging="567"/>
-      </w:pPr>
-      <w:r>
-        <w:t xml:space="preserve">Radford, S. (2023, February 4). </w:t>
-      </w:r>
-      <w:r>
-        <w:rPr>
-          <w:i/>
-          <w:iCs/>
-        </w:rPr>
-        <w:t>Riegel’s formula</w:t>
-      </w:r>
-      <w:r>
-        <w:t xml:space="preserve">. </w:t>
-      </w:r>
-      <w:proofErr w:type="spellStart"/>
-      <w:r>
-        <w:t>TrainAsONE</w:t>
-      </w:r>
-      <w:proofErr w:type="spellEnd"/>
-      <w:r>
-        <w:t xml:space="preserve">. https://trainasone.com/ufaq/riegels-formula/#:~:text=T2%20%3D%20T1%20x%20(D2%20%2F%20D1)%20%5E%201.06&amp;text=D1%20%3D%20Previous%20race%20distance,race%20time%20for%20upcoming%20race </w:t>
-      </w:r>
-    </w:p>
-    <w:p>
-      <w:pPr>
-        <w:spacing w:before="100" w:beforeAutospacing="1" w:after="100" w:afterAutospacing="1"/>
-      </w:pPr>
-    </w:p>
-    <w:p>
-      <w:pPr>
-        <w:spacing w:before="100" w:beforeAutospacing="1" w:after="100" w:afterAutospacing="1"/>
-        <w:ind w:left="567" w:hanging="567"/>
-      </w:pPr>
-      <w:proofErr w:type="spellStart"/>
-      <w:r>
-        <w:t>Ritterbeck</w:t>
-      </w:r>
-      <w:proofErr w:type="spellEnd"/>
-      <w:r>
-        <w:t xml:space="preserve">, M., &amp; Williams, L. (2020, November 4). </w:t>
-      </w:r>
-      <w:r>
-        <w:rPr>
-          <w:i/>
-          <w:iCs/>
-        </w:rPr>
         <w:t>How to Boost Your VO2 Max So Running Faster Feels Easier</w:t>
       </w:r>
       <w:r>
         <w:t xml:space="preserve">. Runner’s World. </w:t>
       </w:r>
-      <w:hyperlink r:id="rId43" w:history="1">
+      <w:hyperlink r:id="rId44" w:history="1">
         <w:r>
           <w:rPr>
             <w:rStyle w:val="Hyperlink"/>
@@ -10690,6 +10801,11 @@
     </w:p>
     <w:p>
       <w:pPr>
+        <w:pStyle w:val="ListParagraph"/>
+        <w:numPr>
+          <w:ilvl w:val="0"/>
+          <w:numId w:val="15"/>
+        </w:numPr>
         <w:rPr>
           <w:rFonts w:ascii="Segoe UI" w:hAnsi="Segoe UI" w:cs="Segoe UI"/>
           <w:color w:val="333333"/>
@@ -10806,7 +10922,7 @@
         </w:rPr>
         <w:t>(1), 22458. </w:t>
       </w:r>
-      <w:hyperlink r:id="rId44" w:history="1">
+      <w:hyperlink r:id="rId45" w:history="1">
         <w:r>
           <w:rPr>
             <w:rStyle w:val="Hyperlink"/>
@@ -10827,6 +10943,11 @@
     </w:p>
     <w:p>
       <w:pPr>
+        <w:pStyle w:val="ListParagraph"/>
+        <w:numPr>
+          <w:ilvl w:val="0"/>
+          <w:numId w:val="15"/>
+        </w:numPr>
         <w:rPr>
           <w:rFonts w:ascii="Segoe UI" w:hAnsi="Segoe UI" w:cs="Segoe UI"/>
           <w:color w:val="333333"/>
@@ -10863,7 +10984,7 @@
         </w:rPr>
         <w:t>. Medical News Today. </w:t>
       </w:r>
-      <w:hyperlink r:id="rId45" w:anchor=":~:text=It%20assists%20in%20cell%20respiration,to%20hyperlactatemia%20and%20lactic%20acidosis" w:history="1">
+      <w:hyperlink r:id="rId46" w:anchor=":~:text=It%20assists%20in%20cell%20respiration,to%20hyperlactatemia%20and%20lactic%20acidosis" w:history="1">
         <w:r>
           <w:rPr>
             <w:rStyle w:val="Hyperlink"/>
@@ -10894,7 +11015,10 @@
     <w:p>
       <w:pPr>
         <w:pStyle w:val="NormalWeb"/>
-        <w:ind w:left="567" w:hanging="567"/>
+        <w:numPr>
+          <w:ilvl w:val="0"/>
+          <w:numId w:val="15"/>
+        </w:numPr>
       </w:pPr>
       <w:proofErr w:type="spellStart"/>
       <w:r>
@@ -10923,8 +11047,12 @@
     </w:p>
     <w:p>
       <w:pPr>
+        <w:pStyle w:val="ListParagraph"/>
+        <w:numPr>
+          <w:ilvl w:val="0"/>
+          <w:numId w:val="15"/>
+        </w:numPr>
         <w:spacing w:before="100" w:beforeAutospacing="1" w:after="100" w:afterAutospacing="1"/>
-        <w:ind w:left="567" w:hanging="567"/>
       </w:pPr>
       <w:r>
         <w:rPr>
@@ -10933,7 +11061,6 @@
           <w:sz w:val="21"/>
           <w:szCs w:val="21"/>
         </w:rPr>
-        <w:lastRenderedPageBreak/>
         <w:t xml:space="preserve">Saunders PU, Telford RD, </w:t>
       </w:r>
       <w:proofErr w:type="spellStart"/>
@@ -10996,7 +11123,7 @@
         </w:rPr>
         <w:t xml:space="preserve"> 1985). </w:t>
       </w:r>
-      <w:hyperlink r:id="rId46" w:history="1">
+      <w:hyperlink r:id="rId47" w:history="1">
         <w:r>
           <w:rPr>
             <w:rStyle w:val="Hyperlink"/>
@@ -11012,7 +11139,10 @@
     <w:p>
       <w:pPr>
         <w:pStyle w:val="NormalWeb"/>
-        <w:ind w:left="567" w:hanging="567"/>
+        <w:numPr>
+          <w:ilvl w:val="0"/>
+          <w:numId w:val="15"/>
+        </w:numPr>
       </w:pPr>
       <w:r>
         <w:t xml:space="preserve">sci-kit learn. (n.d.). </w:t>
@@ -11041,8 +11171,12 @@
     </w:p>
     <w:p>
       <w:pPr>
+        <w:pStyle w:val="ListParagraph"/>
+        <w:numPr>
+          <w:ilvl w:val="0"/>
+          <w:numId w:val="15"/>
+        </w:numPr>
         <w:spacing w:before="100" w:beforeAutospacing="1" w:after="100" w:afterAutospacing="1"/>
-        <w:ind w:left="567" w:hanging="567"/>
       </w:pPr>
       <w:r>
         <w:t xml:space="preserve">Sebastian, A. (2023, October 17). </w:t>
@@ -11065,7 +11199,7 @@
       <w:r>
         <w:t xml:space="preserve">. </w:t>
       </w:r>
-      <w:hyperlink r:id="rId47" w:history="1">
+      <w:hyperlink r:id="rId48" w:history="1">
         <w:r>
           <w:rPr>
             <w:rStyle w:val="Hyperlink"/>
@@ -11080,7 +11214,10 @@
     <w:p>
       <w:pPr>
         <w:pStyle w:val="NormalWeb"/>
-        <w:ind w:left="567" w:hanging="567"/>
+        <w:numPr>
+          <w:ilvl w:val="0"/>
+          <w:numId w:val="15"/>
+        </w:numPr>
       </w:pPr>
       <w:proofErr w:type="spellStart"/>
       <w:r>
@@ -11118,8 +11255,12 @@
     </w:p>
     <w:p>
       <w:pPr>
+        <w:pStyle w:val="ListParagraph"/>
+        <w:numPr>
+          <w:ilvl w:val="0"/>
+          <w:numId w:val="15"/>
+        </w:numPr>
         <w:spacing w:before="100" w:beforeAutospacing="1" w:after="100" w:afterAutospacing="1"/>
-        <w:ind w:left="567" w:hanging="567"/>
       </w:pPr>
       <w:r>
         <w:t>Statis</w:t>
@@ -11140,7 +11281,7 @@
       <w:r>
         <w:t xml:space="preserve">. Statista. </w:t>
       </w:r>
-      <w:hyperlink r:id="rId48" w:anchor="topicOverview" w:history="1">
+      <w:hyperlink r:id="rId49" w:anchor="topicOverview" w:history="1">
         <w:r>
           <w:rPr>
             <w:rStyle w:val="Hyperlink"/>
@@ -11155,7 +11296,10 @@
     <w:p>
       <w:pPr>
         <w:pStyle w:val="NormalWeb"/>
-        <w:ind w:left="567" w:hanging="567"/>
+        <w:numPr>
+          <w:ilvl w:val="0"/>
+          <w:numId w:val="15"/>
+        </w:numPr>
       </w:pPr>
       <w:r>
         <w:t xml:space="preserve">Strava. (2023, January 13). </w:t>
@@ -11174,7 +11318,10 @@
     <w:p>
       <w:pPr>
         <w:pStyle w:val="NormalWeb"/>
-        <w:ind w:left="567" w:hanging="567"/>
+        <w:numPr>
+          <w:ilvl w:val="0"/>
+          <w:numId w:val="15"/>
+        </w:numPr>
       </w:pPr>
       <w:r>
         <w:rPr>
@@ -11190,7 +11337,10 @@
     <w:p>
       <w:pPr>
         <w:pStyle w:val="NormalWeb"/>
-        <w:ind w:left="567" w:hanging="567"/>
+        <w:numPr>
+          <w:ilvl w:val="0"/>
+          <w:numId w:val="15"/>
+        </w:numPr>
       </w:pPr>
       <w:proofErr w:type="spellStart"/>
       <w:r>
@@ -11220,7 +11370,10 @@
     <w:p>
       <w:pPr>
         <w:pStyle w:val="NormalWeb"/>
-        <w:ind w:left="567" w:hanging="567"/>
+        <w:numPr>
+          <w:ilvl w:val="0"/>
+          <w:numId w:val="15"/>
+        </w:numPr>
       </w:pPr>
       <w:bookmarkStart w:id="7" w:name="OLE_LINK6"/>
       <w:r>
@@ -11257,6 +11410,11 @@
     </w:p>
     <w:p>
       <w:pPr>
+        <w:pStyle w:val="ListParagraph"/>
+        <w:numPr>
+          <w:ilvl w:val="0"/>
+          <w:numId w:val="15"/>
+        </w:numPr>
         <w:rPr>
           <w:rFonts w:ascii="Segoe UI" w:hAnsi="Segoe UI" w:cs="Segoe UI"/>
           <w:color w:val="333333"/>
@@ -11293,7 +11451,7 @@
         </w:rPr>
         <w:t>. UC Davis Sports Medicine. </w:t>
       </w:r>
-      <w:hyperlink r:id="rId49" w:history="1">
+      <w:hyperlink r:id="rId50" w:history="1">
         <w:r>
           <w:rPr>
             <w:rStyle w:val="Hyperlink"/>
@@ -11321,7 +11479,10 @@
     <w:p>
       <w:pPr>
         <w:pStyle w:val="NormalWeb"/>
-        <w:ind w:left="567" w:hanging="567"/>
+        <w:numPr>
+          <w:ilvl w:val="0"/>
+          <w:numId w:val="15"/>
+        </w:numPr>
       </w:pPr>
       <w:r>
         <w:rPr>
@@ -11336,8 +11497,12 @@
     </w:p>
     <w:p>
       <w:pPr>
+        <w:pStyle w:val="ListParagraph"/>
+        <w:numPr>
+          <w:ilvl w:val="0"/>
+          <w:numId w:val="15"/>
+        </w:numPr>
         <w:spacing w:before="100" w:beforeAutospacing="1" w:after="100" w:afterAutospacing="1"/>
-        <w:ind w:left="567" w:hanging="567"/>
       </w:pPr>
       <w:proofErr w:type="spellStart"/>
       <w:r>
@@ -11399,7 +11564,7 @@
         </w:rPr>
         <w:t>. Frontiers in cardiovascular medicine. </w:t>
       </w:r>
-      <w:hyperlink r:id="rId50" w:history="1">
+      <w:hyperlink r:id="rId51" w:history="1">
         <w:r>
           <w:rPr>
             <w:rStyle w:val="Hyperlink"/>
@@ -11415,10 +11580,12 @@
     <w:p>
       <w:pPr>
         <w:pStyle w:val="NormalWeb"/>
-        <w:ind w:left="567" w:hanging="567"/>
-      </w:pPr>
-      <w:r>
-        <w:lastRenderedPageBreak/>
+        <w:numPr>
+          <w:ilvl w:val="0"/>
+          <w:numId w:val="15"/>
+        </w:numPr>
+      </w:pPr>
+      <w:r>
         <w:t xml:space="preserve">Vickers, A. J., &amp; </w:t>
       </w:r>
       <w:proofErr w:type="spellStart"/>
@@ -11458,8 +11625,12 @@
     </w:p>
     <w:p>
       <w:pPr>
+        <w:pStyle w:val="ListParagraph"/>
+        <w:numPr>
+          <w:ilvl w:val="0"/>
+          <w:numId w:val="15"/>
+        </w:numPr>
         <w:spacing w:before="100" w:beforeAutospacing="1" w:after="100" w:afterAutospacing="1"/>
-        <w:ind w:left="567" w:hanging="567"/>
       </w:pPr>
       <w:r>
         <w:t xml:space="preserve">Walsh, E. (2023, February 7). </w:t>
@@ -11933,7 +12104,7 @@
   <w:abstractNum w:abstractNumId="3" w15:restartNumberingAfterBreak="0">
     <w:nsid w:val="197A0B38"/>
     <w:multiLevelType w:val="hybridMultilevel"/>
-    <w:tmpl w:val="91F85784"/>
+    <w:tmpl w:val="E712296C"/>
     <w:lvl w:ilvl="0" w:tplc="0409000F">
       <w:start w:val="1"/>
       <w:numFmt w:val="decimal"/>
@@ -12133,6 +12304,95 @@
     </w:lvl>
   </w:abstractNum>
   <w:abstractNum w:abstractNumId="5" w15:restartNumberingAfterBreak="0">
+    <w:nsid w:val="29B37D8F"/>
+    <w:multiLevelType w:val="hybridMultilevel"/>
+    <w:tmpl w:val="37F64724"/>
+    <w:lvl w:ilvl="0" w:tplc="0409000F">
+      <w:start w:val="1"/>
+      <w:numFmt w:val="decimal"/>
+      <w:lvlText w:val="%1."/>
+      <w:lvlJc w:val="left"/>
+      <w:pPr>
+        <w:ind w:left="720" w:hanging="360"/>
+      </w:pPr>
+      <w:rPr>
+        <w:rFonts w:hint="default"/>
+      </w:rPr>
+    </w:lvl>
+    <w:lvl w:ilvl="1" w:tplc="04090019" w:tentative="1">
+      <w:start w:val="1"/>
+      <w:numFmt w:val="lowerLetter"/>
+      <w:lvlText w:val="%2."/>
+      <w:lvlJc w:val="left"/>
+      <w:pPr>
+        <w:ind w:left="1440" w:hanging="360"/>
+      </w:pPr>
+    </w:lvl>
+    <w:lvl w:ilvl="2" w:tplc="0409001B" w:tentative="1">
+      <w:start w:val="1"/>
+      <w:numFmt w:val="lowerRoman"/>
+      <w:lvlText w:val="%3."/>
+      <w:lvlJc w:val="right"/>
+      <w:pPr>
+        <w:ind w:left="2160" w:hanging="180"/>
+      </w:pPr>
+    </w:lvl>
+    <w:lvl w:ilvl="3" w:tplc="0409000F" w:tentative="1">
+      <w:start w:val="1"/>
+      <w:numFmt w:val="decimal"/>
+      <w:lvlText w:val="%4."/>
+      <w:lvlJc w:val="left"/>
+      <w:pPr>
+        <w:ind w:left="2880" w:hanging="360"/>
+      </w:pPr>
+    </w:lvl>
+    <w:lvl w:ilvl="4" w:tplc="04090019" w:tentative="1">
+      <w:start w:val="1"/>
+      <w:numFmt w:val="lowerLetter"/>
+      <w:lvlText w:val="%5."/>
+      <w:lvlJc w:val="left"/>
+      <w:pPr>
+        <w:ind w:left="3600" w:hanging="360"/>
+      </w:pPr>
+    </w:lvl>
+    <w:lvl w:ilvl="5" w:tplc="0409001B" w:tentative="1">
+      <w:start w:val="1"/>
+      <w:numFmt w:val="lowerRoman"/>
+      <w:lvlText w:val="%6."/>
+      <w:lvlJc w:val="right"/>
+      <w:pPr>
+        <w:ind w:left="4320" w:hanging="180"/>
+      </w:pPr>
+    </w:lvl>
+    <w:lvl w:ilvl="6" w:tplc="0409000F" w:tentative="1">
+      <w:start w:val="1"/>
+      <w:numFmt w:val="decimal"/>
+      <w:lvlText w:val="%7."/>
+      <w:lvlJc w:val="left"/>
+      <w:pPr>
+        <w:ind w:left="5040" w:hanging="360"/>
+      </w:pPr>
+    </w:lvl>
+    <w:lvl w:ilvl="7" w:tplc="04090019" w:tentative="1">
+      <w:start w:val="1"/>
+      <w:numFmt w:val="lowerLetter"/>
+      <w:lvlText w:val="%8."/>
+      <w:lvlJc w:val="left"/>
+      <w:pPr>
+        <w:ind w:left="5760" w:hanging="360"/>
+      </w:pPr>
+    </w:lvl>
+    <w:lvl w:ilvl="8" w:tplc="0409001B" w:tentative="1">
+      <w:start w:val="1"/>
+      <w:numFmt w:val="lowerRoman"/>
+      <w:lvlText w:val="%9."/>
+      <w:lvlJc w:val="right"/>
+      <w:pPr>
+        <w:ind w:left="6480" w:hanging="180"/>
+      </w:pPr>
+    </w:lvl>
+  </w:abstractNum>
+  <w:abstractNum w:abstractNumId="6" w15:restartNumberingAfterBreak="0">
     <w:nsid w:val="49C837BF"/>
     <w:multiLevelType w:val="multilevel"/>
     <w:tmpl w:val="BA7CA51E"/>
@@ -12245,7 +12505,7 @@
       </w:pPr>
     </w:lvl>
   </w:abstractNum>
-  <w:abstractNum w:abstractNumId="6" w15:restartNumberingAfterBreak="0">
+  <w:abstractNum w:abstractNumId="7" w15:restartNumberingAfterBreak="0">
     <w:nsid w:val="4E67146F"/>
     <w:multiLevelType w:val="multilevel"/>
     <w:tmpl w:val="49887144"/>
@@ -12394,7 +12654,7 @@
       </w:rPr>
     </w:lvl>
   </w:abstractNum>
-  <w:abstractNum w:abstractNumId="7" w15:restartNumberingAfterBreak="0">
+  <w:abstractNum w:abstractNumId="8" w15:restartNumberingAfterBreak="0">
     <w:nsid w:val="54E80C85"/>
     <w:multiLevelType w:val="hybridMultilevel"/>
     <w:tmpl w:val="A470EBA4"/>
@@ -12506,7 +12766,7 @@
       </w:rPr>
     </w:lvl>
   </w:abstractNum>
-  <w:abstractNum w:abstractNumId="8" w15:restartNumberingAfterBreak="0">
+  <w:abstractNum w:abstractNumId="9" w15:restartNumberingAfterBreak="0">
     <w:nsid w:val="5C370514"/>
     <w:multiLevelType w:val="hybridMultilevel"/>
     <w:tmpl w:val="6FC2F38C"/>
@@ -12618,7 +12878,7 @@
       </w:rPr>
     </w:lvl>
   </w:abstractNum>
-  <w:abstractNum w:abstractNumId="9" w15:restartNumberingAfterBreak="0">
+  <w:abstractNum w:abstractNumId="10" w15:restartNumberingAfterBreak="0">
     <w:nsid w:val="676A2BAC"/>
     <w:multiLevelType w:val="multilevel"/>
     <w:tmpl w:val="5D68F1B6"/>
@@ -12767,7 +13027,7 @@
       </w:rPr>
     </w:lvl>
   </w:abstractNum>
-  <w:abstractNum w:abstractNumId="10" w15:restartNumberingAfterBreak="0">
+  <w:abstractNum w:abstractNumId="11" w15:restartNumberingAfterBreak="0">
     <w:nsid w:val="71EF2666"/>
     <w:multiLevelType w:val="multilevel"/>
     <w:tmpl w:val="7CB81D76"/>
@@ -12880,7 +13140,7 @@
       </w:pPr>
     </w:lvl>
   </w:abstractNum>
-  <w:abstractNum w:abstractNumId="11" w15:restartNumberingAfterBreak="0">
+  <w:abstractNum w:abstractNumId="12" w15:restartNumberingAfterBreak="0">
     <w:nsid w:val="760D207F"/>
     <w:multiLevelType w:val="multilevel"/>
     <w:tmpl w:val="9DE6F5F4"/>
@@ -12993,7 +13253,7 @@
       </w:pPr>
     </w:lvl>
   </w:abstractNum>
-  <w:abstractNum w:abstractNumId="12" w15:restartNumberingAfterBreak="0">
+  <w:abstractNum w:abstractNumId="13" w15:restartNumberingAfterBreak="0">
     <w:nsid w:val="789533A5"/>
     <w:multiLevelType w:val="hybridMultilevel"/>
     <w:tmpl w:val="E0A25542"/>
@@ -13082,7 +13342,7 @@
       </w:pPr>
     </w:lvl>
   </w:abstractNum>
-  <w:abstractNum w:abstractNumId="13" w15:restartNumberingAfterBreak="0">
+  <w:abstractNum w:abstractNumId="14" w15:restartNumberingAfterBreak="0">
     <w:nsid w:val="7FCD2259"/>
     <w:multiLevelType w:val="multilevel"/>
     <w:tmpl w:val="CB44A1C4"/>
@@ -13199,25 +13459,25 @@
     <w:abstractNumId w:val="3"/>
   </w:num>
   <w:num w:numId="2" w16cid:durableId="871650837">
+    <w:abstractNumId w:val="9"/>
+  </w:num>
+  <w:num w:numId="3" w16cid:durableId="1114789391">
     <w:abstractNumId w:val="8"/>
   </w:num>
-  <w:num w:numId="3" w16cid:durableId="1114789391">
+  <w:num w:numId="4" w16cid:durableId="1113985080">
+    <w:abstractNumId w:val="10"/>
+  </w:num>
+  <w:num w:numId="5" w16cid:durableId="1494956698">
     <w:abstractNumId w:val="7"/>
   </w:num>
-  <w:num w:numId="4" w16cid:durableId="1113985080">
-    <w:abstractNumId w:val="9"/>
+  <w:num w:numId="6" w16cid:durableId="311259486">
+    <w:abstractNumId w:val="12"/>
   </w:num>
-  <w:num w:numId="5" w16cid:durableId="1494956698">
-    <w:abstractNumId w:val="6"/>
-  </w:num>
-  <w:num w:numId="6" w16cid:durableId="311259486">
+  <w:num w:numId="7" w16cid:durableId="1427118420">
     <w:abstractNumId w:val="11"/>
   </w:num>
-  <w:num w:numId="7" w16cid:durableId="1427118420">
-    <w:abstractNumId w:val="10"/>
-  </w:num>
   <w:num w:numId="8" w16cid:durableId="2101367708">
-    <w:abstractNumId w:val="5"/>
+    <w:abstractNumId w:val="6"/>
   </w:num>
   <w:num w:numId="9" w16cid:durableId="1765146852">
     <w:abstractNumId w:val="2"/>
@@ -13226,7 +13486,7 @@
     <w:abstractNumId w:val="4"/>
   </w:num>
   <w:num w:numId="11" w16cid:durableId="884412018">
-    <w:abstractNumId w:val="13"/>
+    <w:abstractNumId w:val="14"/>
   </w:num>
   <w:num w:numId="12" w16cid:durableId="2105032929">
     <w:abstractNumId w:val="0"/>
@@ -13235,7 +13495,10 @@
     <w:abstractNumId w:val="1"/>
   </w:num>
   <w:num w:numId="14" w16cid:durableId="495152131">
-    <w:abstractNumId w:val="12"/>
+    <w:abstractNumId w:val="13"/>
+  </w:num>
+  <w:num w:numId="15" w16cid:durableId="1670282632">
+    <w:abstractNumId w:val="5"/>
   </w:num>
 </w:numbering>
 </file>
@@ -13865,6 +14128,18 @@
       <w14:ligatures w14:val="none"/>
     </w:rPr>
   </w:style>
+  <w:style w:type="character" w:styleId="FollowedHyperlink">
+    <w:name w:val="FollowedHyperlink"/>
+    <w:basedOn w:val="DefaultParagraphFont"/>
+    <w:uiPriority w:val="99"/>
+    <w:semiHidden/>
+    <w:unhideWhenUsed/>
+    <w:rsid w:val="00AD0252"/>
+    <w:rPr>
+      <w:color w:val="954F72" w:themeColor="followedHyperlink"/>
+      <w:u w:val="single"/>
+    </w:rPr>
+  </w:style>
 </w:styles>
 </file>
 

</xml_diff>